<commit_message>
refactor(pasta public/src and Documentação): apagando arquivos e partes do código desnecessarias, tentando consertar bug e atualização da documentação
</commit_message>
<xml_diff>
--- a/Documents/Documentacao.docx
+++ b/Documents/Documentacao.docx
@@ -1141,90 +1141,6 @@
         </w:p>
         <w:p>
           <w:pPr>
-            <w:pStyle w:val="Sumrio2"/>
-            <w:jc w:val="both"/>
-            <w:rPr>
-              <w:rFonts w:ascii="Bahnschrift Light" w:hAnsi="Bahnschrift Light"/>
-              <w:sz w:val="28"/>
-              <w:szCs w:val="28"/>
-            </w:rPr>
-          </w:pPr>
-          <w:r>
-            <w:rPr>
-              <w:rStyle w:val="Hyperlink"/>
-              <w:rFonts w:ascii="Bahnschrift Light" w:hAnsi="Bahnschrift Light"/>
-              <w:color w:val="auto"/>
-              <w:sz w:val="28"/>
-              <w:szCs w:val="28"/>
-              <w:u w:val="none"/>
-            </w:rPr>
-            <w:t xml:space="preserve">  </w:t>
-          </w:r>
-          <w:r>
-            <w:rPr>
-              <w:rStyle w:val="Hyperlink"/>
-              <w:rFonts w:ascii="Bahnschrift Light" w:hAnsi="Bahnschrift Light"/>
-              <w:color w:val="auto"/>
-              <w:sz w:val="28"/>
-              <w:szCs w:val="28"/>
-              <w:u w:val="none"/>
-            </w:rPr>
-            <w:t>1.</w:t>
-          </w:r>
-          <w:r>
-            <w:rPr>
-              <w:rStyle w:val="Hyperlink"/>
-              <w:rFonts w:ascii="Bahnschrift Light" w:hAnsi="Bahnschrift Light"/>
-              <w:color w:val="auto"/>
-              <w:sz w:val="28"/>
-              <w:szCs w:val="28"/>
-              <w:u w:val="none"/>
-            </w:rPr>
-            <w:t>8</w:t>
-          </w:r>
-          <w:r>
-            <w:rPr>
-              <w:rStyle w:val="Hyperlink"/>
-              <w:rFonts w:ascii="Bahnschrift Light" w:hAnsi="Bahnschrift Light"/>
-              <w:color w:val="auto"/>
-              <w:sz w:val="28"/>
-              <w:szCs w:val="28"/>
-              <w:u w:val="none"/>
-            </w:rPr>
-            <w:t xml:space="preserve"> </w:t>
-          </w:r>
-          <w:hyperlink w:anchor="_Toc130567582" w:history="1">
-            <w:r>
-              <w:rPr>
-                <w:rStyle w:val="Hyperlink"/>
-                <w:rFonts w:ascii="Bahnschrift Light" w:hAnsi="Bahnschrift Light"/>
-                <w:sz w:val="28"/>
-                <w:szCs w:val="28"/>
-              </w:rPr>
-              <w:t>Diagramas</w:t>
-            </w:r>
-            <w:r>
-              <w:rPr>
-                <w:rFonts w:ascii="Bahnschrift Light" w:hAnsi="Bahnschrift Light"/>
-                <w:webHidden/>
-                <w:sz w:val="28"/>
-                <w:szCs w:val="28"/>
-              </w:rPr>
-              <w:tab/>
-            </w:r>
-            <w:r>
-              <w:rPr>
-                <w:rFonts w:ascii="Bahnschrift Light" w:hAnsi="Bahnschrift Light"/>
-                <w:webHidden/>
-                <w:sz w:val="28"/>
-                <w:szCs w:val="28"/>
-              </w:rPr>
-              <w:t>7</w:t>
-            </w:r>
-          </w:hyperlink>
-        </w:p>
-        <w:p>
-          <w:pPr>
             <w:pStyle w:val="Sumrio1"/>
             <w:rPr>
               <w:rStyle w:val="Hyperlink"/>
@@ -1314,7 +1230,16 @@
                 <w:sz w:val="28"/>
                 <w:szCs w:val="28"/>
               </w:rPr>
-              <w:t>Definição da equipe</w:t>
+              <w:t xml:space="preserve">Definição da </w:t>
+            </w:r>
+            <w:r>
+              <w:rPr>
+                <w:rStyle w:val="Hyperlink"/>
+                <w:rFonts w:ascii="Bahnschrift Light" w:hAnsi="Bahnschrift Light"/>
+                <w:sz w:val="28"/>
+                <w:szCs w:val="28"/>
+              </w:rPr>
+              <w:t>da Metodologia de desenvolvimento</w:t>
             </w:r>
             <w:r>
               <w:rPr>
@@ -1518,159 +1443,59 @@
         </w:p>
         <w:p>
           <w:pPr>
-            <w:pStyle w:val="Sumrio2"/>
-            <w:jc w:val="both"/>
+            <w:pStyle w:val="Sumrio1"/>
             <w:rPr>
-              <w:rFonts w:ascii="Bahnschrift Light" w:hAnsi="Bahnschrift Light"/>
-              <w:sz w:val="28"/>
-              <w:szCs w:val="28"/>
+              <w:rStyle w:val="Hyperlink"/>
+              <w:color w:val="auto"/>
+              <w:u w:val="none"/>
             </w:rPr>
           </w:pPr>
           <w:r>
             <w:rPr>
               <w:rStyle w:val="Hyperlink"/>
-              <w:rFonts w:ascii="Bahnschrift Light" w:hAnsi="Bahnschrift Light"/>
               <w:color w:val="auto"/>
-              <w:sz w:val="28"/>
-              <w:szCs w:val="28"/>
               <w:u w:val="none"/>
             </w:rPr>
-            <w:t xml:space="preserve">  2.</w:t>
+            <w:t>3</w:t>
           </w:r>
           <w:r>
             <w:rPr>
               <w:rStyle w:val="Hyperlink"/>
-              <w:rFonts w:ascii="Bahnschrift Light" w:hAnsi="Bahnschrift Light"/>
               <w:color w:val="auto"/>
-              <w:sz w:val="28"/>
-              <w:szCs w:val="28"/>
               <w:u w:val="none"/>
             </w:rPr>
-            <w:t>5</w:t>
+            <w:t>.</w:t>
           </w:r>
-          <w:r>
-            <w:rPr>
-              <w:rStyle w:val="Hyperlink"/>
-              <w:rFonts w:ascii="Bahnschrift Light" w:hAnsi="Bahnschrift Light"/>
-              <w:color w:val="auto"/>
-              <w:sz w:val="28"/>
-              <w:szCs w:val="28"/>
-              <w:u w:val="none"/>
-            </w:rPr>
-            <w:t xml:space="preserve"> </w:t>
-          </w:r>
-          <w:hyperlink w:anchor="_Toc130567587" w:history="1">
+          <w:hyperlink w:anchor="_Toc130567584" w:history="1">
             <w:r>
               <w:rPr>
                 <w:rStyle w:val="Hyperlink"/>
-                <w:rFonts w:ascii="Bahnschrift Light" w:hAnsi="Bahnschrift Light"/>
-                <w:sz w:val="28"/>
-                <w:szCs w:val="28"/>
+                <w:color w:val="auto"/>
+                <w:u w:val="none"/>
               </w:rPr>
-              <w:t>Estabelecendo a dinâmica</w:t>
+              <w:t>BIBLIOGRAFIA</w:t>
             </w:r>
             <w:r>
               <w:rPr>
                 <w:rStyle w:val="Hyperlink"/>
-                <w:rFonts w:ascii="Bahnschrift Light" w:hAnsi="Bahnschrift Light"/>
-                <w:sz w:val="28"/>
-                <w:szCs w:val="28"/>
-              </w:rPr>
-              <w:t>individual</w:t>
-            </w:r>
-            <w:r>
-              <w:rPr>
-                <w:rFonts w:ascii="Bahnschrift Light" w:hAnsi="Bahnschrift Light"/>
                 <w:webHidden/>
-                <w:sz w:val="28"/>
-                <w:szCs w:val="28"/>
+                <w:color w:val="auto"/>
+                <w:u w:val="none"/>
               </w:rPr>
               <w:tab/>
             </w:r>
             <w:r>
               <w:rPr>
-                <w:rFonts w:ascii="Bahnschrift Light" w:hAnsi="Bahnschrift Light"/>
+                <w:rStyle w:val="Hyperlink"/>
                 <w:webHidden/>
-                <w:sz w:val="28"/>
-                <w:szCs w:val="28"/>
+                <w:color w:val="auto"/>
+                <w:u w:val="none"/>
               </w:rPr>
-              <w:t>13</w:t>
+              <w:t>8</w:t>
             </w:r>
           </w:hyperlink>
         </w:p>
-        <w:p>
-          <w:pPr>
-            <w:pStyle w:val="Sumrio2"/>
-            <w:jc w:val="both"/>
-            <w:rPr>
-              <w:rFonts w:ascii="Bahnschrift Light" w:hAnsi="Bahnschrift Light"/>
-              <w:sz w:val="28"/>
-              <w:szCs w:val="28"/>
-            </w:rPr>
-          </w:pPr>
-          <w:r>
-            <w:rPr>
-              <w:rStyle w:val="Hyperlink"/>
-              <w:rFonts w:ascii="Bahnschrift Light" w:hAnsi="Bahnschrift Light"/>
-              <w:color w:val="auto"/>
-              <w:sz w:val="28"/>
-              <w:szCs w:val="28"/>
-              <w:u w:val="none"/>
-            </w:rPr>
-            <w:t xml:space="preserve">  2.</w:t>
-          </w:r>
-          <w:r>
-            <w:rPr>
-              <w:rStyle w:val="Hyperlink"/>
-              <w:rFonts w:ascii="Bahnschrift Light" w:hAnsi="Bahnschrift Light"/>
-              <w:color w:val="auto"/>
-              <w:sz w:val="28"/>
-              <w:szCs w:val="28"/>
-              <w:u w:val="none"/>
-            </w:rPr>
-            <w:t>6</w:t>
-          </w:r>
-          <w:r>
-            <w:rPr>
-              <w:rStyle w:val="Hyperlink"/>
-              <w:rFonts w:ascii="Bahnschrift Light" w:hAnsi="Bahnschrift Light"/>
-              <w:color w:val="auto"/>
-              <w:sz w:val="28"/>
-              <w:szCs w:val="28"/>
-              <w:u w:val="none"/>
-            </w:rPr>
-            <w:t xml:space="preserve"> </w:t>
-          </w:r>
-          <w:hyperlink w:anchor="_Toc130567587" w:history="1">
-            <w:r>
-              <w:rPr>
-                <w:rStyle w:val="Hyperlink"/>
-                <w:rFonts w:ascii="Bahnschrift Light" w:hAnsi="Bahnschrift Light"/>
-                <w:sz w:val="28"/>
-                <w:szCs w:val="28"/>
-              </w:rPr>
-              <w:t>Dados</w:t>
-            </w:r>
-            <w:r>
-              <w:rPr>
-                <w:rFonts w:ascii="Bahnschrift Light" w:hAnsi="Bahnschrift Light"/>
-                <w:webHidden/>
-                <w:sz w:val="28"/>
-                <w:szCs w:val="28"/>
-              </w:rPr>
-              <w:tab/>
-            </w:r>
-            <w:r>
-              <w:rPr>
-                <w:rFonts w:ascii="Bahnschrift Light" w:hAnsi="Bahnschrift Light"/>
-                <w:webHidden/>
-                <w:sz w:val="28"/>
-                <w:szCs w:val="28"/>
-              </w:rPr>
-              <w:t>14</w:t>
-            </w:r>
-          </w:hyperlink>
-        </w:p>
+        <w:p/>
         <w:p/>
         <w:p>
           <w:r>
@@ -2118,7 +1943,7 @@
           <w:sz w:val="24"/>
           <w:szCs w:val="24"/>
         </w:rPr>
-        <w:t xml:space="preserve">Historicamente o vestuário iniciou-se na pré-História com folhas, pele de animais e </w:t>
+        <w:t xml:space="preserve">As primeiras evidências arqueológicas de roupas humanas datam de cerca de 170.000 anos atrás. </w:t>
       </w:r>
       <w:r>
         <w:rPr>
@@ -2126,7 +1951,7 @@
           <w:sz w:val="24"/>
           <w:szCs w:val="24"/>
         </w:rPr>
-        <w:t>fibras vegetais</w:t>
+        <w:t>Feitas primeiramente</w:t>
       </w:r>
       <w:r>
         <w:rPr>
@@ -2134,7 +1959,7 @@
           <w:sz w:val="24"/>
           <w:szCs w:val="24"/>
         </w:rPr>
-        <w:t xml:space="preserve"> para proteção contra o frio. </w:t>
+        <w:t xml:space="preserve"> de materiais naturais, como folhas, peles de animais e fibras vegetais, para proteger o corpo do frio, chuva e ferimentos.</w:t>
       </w:r>
     </w:p>
     <w:p>
@@ -2154,7 +1979,7 @@
           <w:sz w:val="24"/>
           <w:szCs w:val="24"/>
         </w:rPr>
-        <w:t>Compreendi que minha autoconfiança</w:t>
+        <w:t xml:space="preserve">Entretanto </w:t>
       </w:r>
       <w:r>
         <w:rPr>
@@ -2162,6 +1987,186 @@
           <w:sz w:val="24"/>
           <w:szCs w:val="24"/>
         </w:rPr>
+        <w:t xml:space="preserve">a humanidade </w:t>
+      </w:r>
+      <w:r>
+        <w:rPr>
+          <w:rFonts w:ascii="Arial" w:hAnsi="Arial" w:cs="Arial"/>
+          <w:sz w:val="24"/>
+          <w:szCs w:val="24"/>
+        </w:rPr>
+        <w:t>com o passar do te</w:t>
+      </w:r>
+      <w:r>
+        <w:rPr>
+          <w:rFonts w:ascii="Arial" w:hAnsi="Arial" w:cs="Arial"/>
+          <w:sz w:val="24"/>
+          <w:szCs w:val="24"/>
+        </w:rPr>
+        <w:t>mpo reconheceu</w:t>
+      </w:r>
+      <w:r>
+        <w:rPr>
+          <w:rFonts w:ascii="Arial" w:hAnsi="Arial" w:cs="Arial"/>
+          <w:sz w:val="24"/>
+          <w:szCs w:val="24"/>
+        </w:rPr>
+        <w:t xml:space="preserve"> no ato de se vestir propósitos mais filosóficos do que </w:t>
+      </w:r>
+      <w:r>
+        <w:rPr>
+          <w:rFonts w:ascii="Arial" w:hAnsi="Arial" w:cs="Arial"/>
+          <w:sz w:val="24"/>
+          <w:szCs w:val="24"/>
+        </w:rPr>
+        <w:t xml:space="preserve">apenas </w:t>
+      </w:r>
+      <w:r>
+        <w:rPr>
+          <w:rFonts w:ascii="Arial" w:hAnsi="Arial" w:cs="Arial"/>
+          <w:sz w:val="24"/>
+          <w:szCs w:val="24"/>
+        </w:rPr>
+        <w:t xml:space="preserve">para proteção básica, </w:t>
+      </w:r>
+      <w:r>
+        <w:rPr>
+          <w:rFonts w:ascii="Arial" w:hAnsi="Arial" w:cs="Arial"/>
+          <w:sz w:val="24"/>
+          <w:szCs w:val="24"/>
+        </w:rPr>
+        <w:t xml:space="preserve">como </w:t>
+      </w:r>
+      <w:r>
+        <w:rPr>
+          <w:rFonts w:ascii="Arial" w:hAnsi="Arial" w:cs="Arial"/>
+          <w:sz w:val="24"/>
+          <w:szCs w:val="24"/>
+        </w:rPr>
+        <w:t>Identi</w:t>
+      </w:r>
+      <w:r>
+        <w:rPr>
+          <w:rFonts w:ascii="Arial" w:hAnsi="Arial" w:cs="Arial"/>
+          <w:sz w:val="24"/>
+          <w:szCs w:val="24"/>
+        </w:rPr>
+        <w:t>ficação social e a Expressão</w:t>
+      </w:r>
+      <w:r>
+        <w:rPr>
+          <w:rFonts w:ascii="Arial" w:hAnsi="Arial" w:cs="Arial"/>
+          <w:sz w:val="24"/>
+          <w:szCs w:val="24"/>
+        </w:rPr>
+        <w:t xml:space="preserve">: As roupas podem </w:t>
+      </w:r>
+      <w:r>
+        <w:rPr>
+          <w:rFonts w:ascii="Arial" w:hAnsi="Arial" w:cs="Arial"/>
+          <w:sz w:val="24"/>
+          <w:szCs w:val="24"/>
+        </w:rPr>
+        <w:t>ser usadas para expressar a identidade individual ou a afiliação a um grupo</w:t>
+      </w:r>
+      <w:r>
+        <w:rPr>
+          <w:rFonts w:ascii="Arial" w:hAnsi="Arial" w:cs="Arial"/>
+          <w:sz w:val="24"/>
+          <w:szCs w:val="24"/>
+        </w:rPr>
+        <w:t>. Desenvolvendo novas tecnologias para a fabricação</w:t>
+      </w:r>
+      <w:r>
+        <w:rPr>
+          <w:rFonts w:ascii="Arial" w:hAnsi="Arial" w:cs="Arial"/>
+          <w:sz w:val="24"/>
+          <w:szCs w:val="24"/>
+        </w:rPr>
+        <w:t xml:space="preserve"> de vestuários como a tecelagem e a tintura</w:t>
+      </w:r>
+      <w:r>
+        <w:rPr>
+          <w:rFonts w:ascii="Arial" w:hAnsi="Arial" w:cs="Arial"/>
+          <w:sz w:val="24"/>
+          <w:szCs w:val="24"/>
+        </w:rPr>
+        <w:t xml:space="preserve">, possibilitando a criação de peças que se adequam </w:t>
+      </w:r>
+      <w:r>
+        <w:rPr>
+          <w:rFonts w:ascii="Arial" w:hAnsi="Arial" w:cs="Arial"/>
+          <w:sz w:val="24"/>
+          <w:szCs w:val="24"/>
+        </w:rPr>
+        <w:t>à</w:t>
+      </w:r>
+      <w:r>
+        <w:rPr>
+          <w:rFonts w:ascii="Arial" w:hAnsi="Arial" w:cs="Arial"/>
+          <w:sz w:val="24"/>
+          <w:szCs w:val="24"/>
+        </w:rPr>
+        <w:t xml:space="preserve">s diversas condições climáticas e necessidade de conforto e </w:t>
+      </w:r>
+      <w:r>
+        <w:rPr>
+          <w:rFonts w:ascii="Arial" w:hAnsi="Arial" w:cs="Arial"/>
+          <w:sz w:val="24"/>
+          <w:szCs w:val="24"/>
+        </w:rPr>
+        <w:t>flexibilidades</w:t>
+      </w:r>
+      <w:r>
+        <w:rPr>
+          <w:rFonts w:ascii="Arial" w:hAnsi="Arial" w:cs="Arial"/>
+          <w:sz w:val="24"/>
+          <w:szCs w:val="24"/>
+        </w:rPr>
+        <w:t xml:space="preserve"> para diferentes </w:t>
+      </w:r>
+      <w:r>
+        <w:rPr>
+          <w:rFonts w:ascii="Arial" w:hAnsi="Arial" w:cs="Arial"/>
+          <w:sz w:val="24"/>
+          <w:szCs w:val="24"/>
+        </w:rPr>
+        <w:t>funcionalidades profissionais de cada indivíduo.</w:t>
+      </w:r>
+    </w:p>
+    <w:p>
+      <w:pPr>
+        <w:spacing w:line="360" w:lineRule="auto"/>
+        <w:ind w:firstLine="1134"/>
+        <w:jc w:val="both"/>
+        <w:rPr>
+          <w:rFonts w:ascii="Arial" w:hAnsi="Arial" w:cs="Arial"/>
+          <w:sz w:val="24"/>
+          <w:szCs w:val="24"/>
+        </w:rPr>
+      </w:pPr>
+      <w:r>
+        <w:rPr>
+          <w:rFonts w:ascii="Arial" w:hAnsi="Arial" w:cs="Arial"/>
+          <w:sz w:val="24"/>
+          <w:szCs w:val="24"/>
+        </w:rPr>
+        <w:t>Logo para o desenvolvimento deste projeto c</w:t>
+      </w:r>
+      <w:r>
+        <w:rPr>
+          <w:rFonts w:ascii="Arial" w:hAnsi="Arial" w:cs="Arial"/>
+          <w:sz w:val="24"/>
+          <w:szCs w:val="24"/>
+        </w:rPr>
+        <w:t>ompreendi que minha autoconfiança</w:t>
+      </w:r>
+      <w:r>
+        <w:rPr>
+          <w:rFonts w:ascii="Arial" w:hAnsi="Arial" w:cs="Arial"/>
+          <w:sz w:val="24"/>
+          <w:szCs w:val="24"/>
+        </w:rPr>
         <w:t xml:space="preserve"> está diretamente relacionada às responsabilidades que assumo e às tarefas que </w:t>
       </w:r>
       <w:r>
@@ -2170,7 +2175,7 @@
           <w:sz w:val="24"/>
           <w:szCs w:val="24"/>
         </w:rPr>
-        <w:t xml:space="preserve">deve </w:t>
+        <w:t>dev</w:t>
       </w:r>
       <w:r>
         <w:rPr>
@@ -2178,6 +2183,22 @@
           <w:sz w:val="24"/>
           <w:szCs w:val="24"/>
         </w:rPr>
+        <w:t>o</w:t>
+      </w:r>
+      <w:r>
+        <w:rPr>
+          <w:rFonts w:ascii="Arial" w:hAnsi="Arial" w:cs="Arial"/>
+          <w:sz w:val="24"/>
+          <w:szCs w:val="24"/>
+        </w:rPr>
+        <w:t xml:space="preserve"> </w:t>
+      </w:r>
+      <w:r>
+        <w:rPr>
+          <w:rFonts w:ascii="Arial" w:hAnsi="Arial" w:cs="Arial"/>
+          <w:sz w:val="24"/>
+          <w:szCs w:val="24"/>
+        </w:rPr>
         <w:t>cumprir. Além disso,</w:t>
       </w:r>
       <w:r>
@@ -2202,14 +2223,34 @@
           <w:sz w:val="24"/>
           <w:szCs w:val="24"/>
         </w:rPr>
-        <w:t>. No entanto, essa questão sempre me coloca diante de uma dúvida complexa e demorada na hora de escolher uma roupa. Foi por causa dessa situação</w:t>
-      </w:r>
-      <w:r>
+        <w:t xml:space="preserve">. </w:t>
+      </w:r>
+    </w:p>
+    <w:p>
+      <w:pPr>
+        <w:spacing w:line="360" w:lineRule="auto"/>
+        <w:ind w:firstLine="1134"/>
+        <w:jc w:val="both"/>
         <w:rPr>
           <w:rFonts w:ascii="Arial" w:hAnsi="Arial" w:cs="Arial"/>
           <w:sz w:val="24"/>
           <w:szCs w:val="24"/>
         </w:rPr>
+      </w:pPr>
+      <w:r>
+        <w:rPr>
+          <w:rFonts w:ascii="Arial" w:hAnsi="Arial" w:cs="Arial"/>
+          <w:sz w:val="24"/>
+          <w:szCs w:val="24"/>
+        </w:rPr>
+        <w:t>No entanto, essa questão sempre me coloca diante de uma dúvida complexa e demorada na hora de escolher uma roupa. Foi por causa dessa situação</w:t>
+      </w:r>
+      <w:r>
+        <w:rPr>
+          <w:rFonts w:ascii="Arial" w:hAnsi="Arial" w:cs="Arial"/>
+          <w:sz w:val="24"/>
+          <w:szCs w:val="24"/>
+        </w:rPr>
         <w:t xml:space="preserve"> problema</w:t>
       </w:r>
       <w:r>
@@ -2220,23 +2261,21 @@
         </w:rPr>
         <w:t xml:space="preserve"> que criei a página "</w:t>
       </w:r>
-      <w:proofErr w:type="spellStart"/>
       <w:r>
         <w:rPr>
           <w:rFonts w:ascii="Arial" w:hAnsi="Arial" w:cs="Arial"/>
           <w:sz w:val="24"/>
           <w:szCs w:val="24"/>
         </w:rPr>
-        <w:t>My</w:t>
-      </w:r>
-      <w:proofErr w:type="spellEnd"/>
+        <w:t>My closet</w:t>
+      </w:r>
       <w:r>
         <w:rPr>
           <w:rFonts w:ascii="Arial" w:hAnsi="Arial" w:cs="Arial"/>
           <w:sz w:val="24"/>
           <w:szCs w:val="24"/>
         </w:rPr>
-        <w:t xml:space="preserve"> closet</w:t>
+        <w:t xml:space="preserve">" na Dashboard, disponível para usuários cadastrados no website Courage to Be You. Nessa página, por meio de uma lógica de programação, os </w:t>
       </w:r>
       <w:r>
         <w:rPr>
@@ -2244,7 +2283,7 @@
           <w:sz w:val="24"/>
           <w:szCs w:val="24"/>
         </w:rPr>
-        <w:t xml:space="preserve">" na Dashboard, disponível para usuários cadastrados no website Courage to Be You. Nessa página, por meio de uma lógica de programação, os </w:t>
+        <w:t>conjuntos de peças de roupa</w:t>
       </w:r>
       <w:r>
         <w:rPr>
@@ -2252,7 +2291,7 @@
           <w:sz w:val="24"/>
           <w:szCs w:val="24"/>
         </w:rPr>
-        <w:t>conjuntos de peças de roupa</w:t>
+        <w:t xml:space="preserve"> são sorteados</w:t>
       </w:r>
       <w:r>
         <w:rPr>
@@ -2260,7 +2299,7 @@
           <w:sz w:val="24"/>
           <w:szCs w:val="24"/>
         </w:rPr>
-        <w:t xml:space="preserve"> são sorteados</w:t>
+        <w:t xml:space="preserve"> e sugeridos para o usuário</w:t>
       </w:r>
       <w:r>
         <w:rPr>
@@ -2268,7 +2307,7 @@
           <w:sz w:val="24"/>
           <w:szCs w:val="24"/>
         </w:rPr>
-        <w:t xml:space="preserve"> e sugeridos para o usuário</w:t>
+        <w:t xml:space="preserve">, agilizando, apoiando e facilitando a tomada de </w:t>
       </w:r>
       <w:r>
         <w:rPr>
@@ -2276,7 +2315,35 @@
           <w:sz w:val="24"/>
           <w:szCs w:val="24"/>
         </w:rPr>
-        <w:t>. Além disso, projetei e desenvolvi outras interfaces e funcionalidades do site com o propósito de apoiar, desenvolver e promover a autoconfiança e a otimização do tempo de cada usuário ao tomar a importante e diária decisão do que vestir.</w:t>
+        <w:t>decisão</w:t>
+      </w:r>
+      <w:r>
+        <w:rPr>
+          <w:rFonts w:ascii="Arial" w:hAnsi="Arial" w:cs="Arial"/>
+          <w:sz w:val="24"/>
+          <w:szCs w:val="24"/>
+        </w:rPr>
+        <w:t xml:space="preserve">. </w:t>
+      </w:r>
+    </w:p>
+    <w:p>
+      <w:pPr>
+        <w:spacing w:line="360" w:lineRule="auto"/>
+        <w:ind w:firstLine="1134"/>
+        <w:jc w:val="both"/>
+        <w:rPr>
+          <w:rFonts w:ascii="Arial" w:eastAsia="Bahnschrift Light" w:hAnsi="Arial" w:cs="Arial"/>
+          <w:sz w:val="24"/>
+          <w:szCs w:val="24"/>
+        </w:rPr>
+      </w:pPr>
+      <w:r>
+        <w:rPr>
+          <w:rFonts w:ascii="Arial" w:eastAsia="Bahnschrift Light" w:hAnsi="Arial" w:cs="Arial"/>
+          <w:sz w:val="24"/>
+          <w:szCs w:val="24"/>
+        </w:rPr>
+        <w:t>Além disso, projetei e desenvolvi outras interfaces e funcionalidades do site com a finalidade de apoiar, desenvolver e promover a autoconfiança e a otimização do tempo de cada usuário na importante e diária decisão do que vestir.</w:t>
       </w:r>
     </w:p>
     <w:p>
@@ -2303,137 +2370,6 @@
     </w:p>
     <w:p>
       <w:pPr>
-        <w:spacing w:line="257" w:lineRule="auto"/>
-        <w:jc w:val="both"/>
-        <w:rPr>
-          <w:rFonts w:ascii="Bahnschrift Light" w:eastAsia="Bahnschrift Light" w:hAnsi="Bahnschrift Light" w:cs="Bahnschrift Light"/>
-          <w:sz w:val="24"/>
-          <w:szCs w:val="24"/>
-        </w:rPr>
-      </w:pPr>
-    </w:p>
-    <w:p>
-      <w:pPr>
-        <w:spacing w:line="257" w:lineRule="auto"/>
-        <w:jc w:val="both"/>
-        <w:rPr>
-          <w:rFonts w:ascii="Bahnschrift Light" w:eastAsia="Bahnschrift Light" w:hAnsi="Bahnschrift Light" w:cs="Bahnschrift Light"/>
-          <w:sz w:val="24"/>
-          <w:szCs w:val="24"/>
-        </w:rPr>
-      </w:pPr>
-    </w:p>
-    <w:p>
-      <w:pPr>
-        <w:spacing w:line="257" w:lineRule="auto"/>
-        <w:jc w:val="both"/>
-        <w:rPr>
-          <w:rFonts w:ascii="Bahnschrift Light" w:eastAsia="Bahnschrift Light" w:hAnsi="Bahnschrift Light" w:cs="Bahnschrift Light"/>
-          <w:sz w:val="24"/>
-          <w:szCs w:val="24"/>
-        </w:rPr>
-      </w:pPr>
-    </w:p>
-    <w:p>
-      <w:pPr>
-        <w:spacing w:line="257" w:lineRule="auto"/>
-        <w:jc w:val="both"/>
-        <w:rPr>
-          <w:rFonts w:ascii="Bahnschrift Light" w:eastAsia="Bahnschrift Light" w:hAnsi="Bahnschrift Light" w:cs="Bahnschrift Light"/>
-          <w:sz w:val="24"/>
-          <w:szCs w:val="24"/>
-        </w:rPr>
-      </w:pPr>
-    </w:p>
-    <w:p>
-      <w:pPr>
-        <w:spacing w:line="257" w:lineRule="auto"/>
-        <w:jc w:val="both"/>
-        <w:rPr>
-          <w:rFonts w:ascii="Bahnschrift Light" w:eastAsia="Bahnschrift Light" w:hAnsi="Bahnschrift Light" w:cs="Bahnschrift Light"/>
-          <w:sz w:val="24"/>
-          <w:szCs w:val="24"/>
-        </w:rPr>
-      </w:pPr>
-    </w:p>
-    <w:p>
-      <w:pPr>
-        <w:spacing w:line="257" w:lineRule="auto"/>
-        <w:jc w:val="both"/>
-        <w:rPr>
-          <w:rFonts w:ascii="Bahnschrift Light" w:eastAsia="Bahnschrift Light" w:hAnsi="Bahnschrift Light" w:cs="Bahnschrift Light"/>
-          <w:sz w:val="24"/>
-          <w:szCs w:val="24"/>
-        </w:rPr>
-      </w:pPr>
-    </w:p>
-    <w:p>
-      <w:pPr>
-        <w:spacing w:line="257" w:lineRule="auto"/>
-        <w:jc w:val="both"/>
-        <w:rPr>
-          <w:rFonts w:ascii="Bahnschrift Light" w:eastAsia="Bahnschrift Light" w:hAnsi="Bahnschrift Light" w:cs="Bahnschrift Light"/>
-          <w:sz w:val="24"/>
-          <w:szCs w:val="24"/>
-        </w:rPr>
-      </w:pPr>
-    </w:p>
-    <w:p>
-      <w:pPr>
-        <w:spacing w:line="257" w:lineRule="auto"/>
-        <w:jc w:val="both"/>
-        <w:rPr>
-          <w:rFonts w:ascii="Bahnschrift Light" w:eastAsia="Bahnschrift Light" w:hAnsi="Bahnschrift Light" w:cs="Bahnschrift Light"/>
-          <w:sz w:val="24"/>
-          <w:szCs w:val="24"/>
-        </w:rPr>
-      </w:pPr>
-    </w:p>
-    <w:p>
-      <w:pPr>
-        <w:spacing w:line="257" w:lineRule="auto"/>
-        <w:jc w:val="both"/>
-        <w:rPr>
-          <w:rFonts w:ascii="Bahnschrift Light" w:eastAsia="Bahnschrift Light" w:hAnsi="Bahnschrift Light" w:cs="Bahnschrift Light"/>
-          <w:sz w:val="24"/>
-          <w:szCs w:val="24"/>
-        </w:rPr>
-      </w:pPr>
-    </w:p>
-    <w:p>
-      <w:pPr>
-        <w:spacing w:line="257" w:lineRule="auto"/>
-        <w:jc w:val="both"/>
-        <w:rPr>
-          <w:rFonts w:ascii="Bahnschrift Light" w:eastAsia="Bahnschrift Light" w:hAnsi="Bahnschrift Light" w:cs="Bahnschrift Light"/>
-          <w:sz w:val="24"/>
-          <w:szCs w:val="24"/>
-        </w:rPr>
-      </w:pPr>
-    </w:p>
-    <w:p>
-      <w:pPr>
-        <w:spacing w:line="257" w:lineRule="auto"/>
-        <w:jc w:val="both"/>
-        <w:rPr>
-          <w:rFonts w:ascii="Bahnschrift Light" w:eastAsia="Bahnschrift Light" w:hAnsi="Bahnschrift Light" w:cs="Bahnschrift Light"/>
-          <w:sz w:val="24"/>
-          <w:szCs w:val="24"/>
-        </w:rPr>
-      </w:pPr>
-    </w:p>
-    <w:p>
-      <w:pPr>
-        <w:spacing w:line="257" w:lineRule="auto"/>
-        <w:jc w:val="both"/>
-        <w:rPr>
-          <w:rFonts w:ascii="Arial" w:eastAsia="Arial" w:hAnsi="Arial" w:cs="Arial"/>
-        </w:rPr>
-      </w:pPr>
-    </w:p>
-    <w:p>
-      <w:pPr>
-        <w:ind w:firstLine="708"/>
         <w:jc w:val="both"/>
         <w:rPr>
           <w:rFonts w:ascii="Bahnschrift Light" w:hAnsi="Bahnschrift Light" w:cs="Arial"/>
@@ -3079,7 +3015,7 @@
         <w:jc w:val="both"/>
         <w:rPr>
           <w:rStyle w:val="s1"/>
-          <w:rFonts w:ascii="Bahnschrift Light" w:hAnsi="Bahnschrift Light" w:cs="Arial"/>
+          <w:rFonts w:ascii="Bahnschrift Light" w:eastAsia="Calibri" w:hAnsi="Bahnschrift Light" w:cs="Arial"/>
           <w:sz w:val="24"/>
           <w:szCs w:val="24"/>
         </w:rPr>
@@ -3102,6 +3038,38 @@
         </w:rPr>
         <w:t xml:space="preserve"> </w:t>
       </w:r>
+      <w:r>
+        <w:rPr>
+          <w:rFonts w:ascii="Bahnschrift Light" w:eastAsia="Calibri" w:hAnsi="Bahnschrift Light" w:cs="Arial"/>
+          <w:sz w:val="24"/>
+          <w:szCs w:val="24"/>
+        </w:rPr>
+        <w:t xml:space="preserve">Recuperar e avaliar conhecimentos do 1º semestre através do </w:t>
+      </w:r>
+      <w:r>
+        <w:rPr>
+          <w:rFonts w:ascii="Bahnschrift Light" w:eastAsia="Calibri" w:hAnsi="Bahnschrift Light" w:cs="Arial"/>
+          <w:sz w:val="24"/>
+          <w:szCs w:val="24"/>
+        </w:rPr>
+        <w:t xml:space="preserve">     </w:t>
+      </w:r>
+      <w:r>
+        <w:rPr>
+          <w:rFonts w:ascii="Bahnschrift Light" w:eastAsia="Calibri" w:hAnsi="Bahnschrift Light" w:cs="Arial"/>
+          <w:sz w:val="24"/>
+          <w:szCs w:val="24"/>
+        </w:rPr>
+        <w:t>ajuste e reapresentação do Projeto</w:t>
+      </w:r>
+      <w:r>
+        <w:rPr>
+          <w:rFonts w:ascii="Bahnschrift Light" w:eastAsia="Calibri" w:hAnsi="Bahnschrift Light" w:cs="Arial"/>
+          <w:sz w:val="24"/>
+          <w:szCs w:val="24"/>
+        </w:rPr>
+        <w:t xml:space="preserve"> Courage To Be You.</w:t>
+      </w:r>
     </w:p>
     <w:p>
       <w:pPr>
@@ -3120,6 +3088,14 @@
         <w:pStyle w:val="p1"/>
         <w:ind w:firstLine="360"/>
         <w:jc w:val="both"/>
+        <w:rPr>
+          <w:rStyle w:val="s1"/>
+          <w:rFonts w:ascii="Bahnschrift SemiBold" w:hAnsi="Bahnschrift SemiBold" w:cs="Arial"/>
+          <w:sz w:val="24"/>
+          <w:szCs w:val="24"/>
+        </w:rPr>
+      </w:pPr>
+      <w:r>
         <w:rPr>
           <w:rStyle w:val="s1"/>
           <w:rFonts w:ascii="Bahnschrift SemiBold" w:hAnsi="Bahnschrift SemiBold" w:cs="Arial"/>
@@ -3128,7 +3104,8 @@
           <w:sz w:val="24"/>
           <w:szCs w:val="24"/>
         </w:rPr>
-      </w:pPr>
+        <w:t>Recursos necessários:</w:t>
+      </w:r>
       <w:r>
         <w:rPr>
           <w:rStyle w:val="s1"/>
@@ -3138,7 +3115,160 @@
           <w:sz w:val="24"/>
           <w:szCs w:val="24"/>
         </w:rPr>
-        <w:t>Recursos necessários:</w:t>
+        <w:t xml:space="preserve"> </w:t>
+      </w:r>
+      <w:r>
+        <w:rPr>
+          <w:rStyle w:val="s1"/>
+          <w:rFonts w:ascii="Bahnschrift Light" w:hAnsi="Bahnschrift Light" w:cs="Arial"/>
+          <w:sz w:val="24"/>
+          <w:szCs w:val="24"/>
+        </w:rPr>
+        <w:t>Matérias</w:t>
+      </w:r>
+      <w:r>
+        <w:rPr>
+          <w:rStyle w:val="s1"/>
+          <w:rFonts w:ascii="Bahnschrift Light" w:hAnsi="Bahnschrift Light" w:cs="Arial"/>
+          <w:sz w:val="24"/>
+          <w:szCs w:val="24"/>
+        </w:rPr>
+        <w:t xml:space="preserve"> </w:t>
+      </w:r>
+      <w:r>
+        <w:rPr>
+          <w:rStyle w:val="s1"/>
+          <w:rFonts w:ascii="Bahnschrift Light" w:hAnsi="Bahnschrift Light" w:cs="Arial"/>
+          <w:sz w:val="24"/>
+          <w:szCs w:val="24"/>
+        </w:rPr>
+        <w:t xml:space="preserve">do primeiro semestre disponibilizados </w:t>
+      </w:r>
+      <w:r>
+        <w:rPr>
+          <w:rStyle w:val="s1"/>
+          <w:rFonts w:ascii="Bahnschrift Light" w:hAnsi="Bahnschrift Light" w:cs="Arial"/>
+          <w:sz w:val="24"/>
+          <w:szCs w:val="24"/>
+        </w:rPr>
+        <w:t>n</w:t>
+      </w:r>
+      <w:r>
+        <w:rPr>
+          <w:rStyle w:val="s1"/>
+          <w:rFonts w:ascii="Bahnschrift Light" w:hAnsi="Bahnschrift Light" w:cs="Arial"/>
+          <w:sz w:val="24"/>
+          <w:szCs w:val="24"/>
+        </w:rPr>
+        <w:t>a plataforma de estudos</w:t>
+      </w:r>
+      <w:r>
+        <w:rPr>
+          <w:rStyle w:val="s1"/>
+          <w:rFonts w:ascii="Bahnschrift Light" w:hAnsi="Bahnschrift Light" w:cs="Arial"/>
+          <w:sz w:val="24"/>
+          <w:szCs w:val="24"/>
+        </w:rPr>
+        <w:t xml:space="preserve"> </w:t>
+      </w:r>
+      <w:r>
+        <w:rPr>
+          <w:rStyle w:val="s1"/>
+          <w:rFonts w:ascii="Bahnschrift Light" w:hAnsi="Bahnschrift Light" w:cs="Arial"/>
+          <w:sz w:val="24"/>
+          <w:szCs w:val="24"/>
+        </w:rPr>
+        <w:t>M</w:t>
+      </w:r>
+      <w:r>
+        <w:rPr>
+          <w:rStyle w:val="s1"/>
+          <w:rFonts w:ascii="Bahnschrift Light" w:hAnsi="Bahnschrift Light" w:cs="Arial"/>
+          <w:sz w:val="24"/>
+          <w:szCs w:val="24"/>
+        </w:rPr>
+        <w:t>oodle para consulta, comprometimento com as entregas e comun</w:t>
+      </w:r>
+      <w:r>
+        <w:rPr>
+          <w:rStyle w:val="s1"/>
+          <w:rFonts w:ascii="Bahnschrift Light" w:hAnsi="Bahnschrift Light" w:cs="Arial"/>
+          <w:sz w:val="24"/>
+          <w:szCs w:val="24"/>
+        </w:rPr>
+        <w:t>icação co</w:t>
+      </w:r>
+      <w:r>
+        <w:rPr>
+          <w:rStyle w:val="s1"/>
+          <w:rFonts w:ascii="Bahnschrift Light" w:hAnsi="Bahnschrift Light" w:cs="Arial"/>
+          <w:sz w:val="24"/>
+          <w:szCs w:val="24"/>
+        </w:rPr>
+        <w:t>m</w:t>
+      </w:r>
+      <w:r>
+        <w:rPr>
+          <w:rStyle w:val="s1"/>
+          <w:rFonts w:ascii="Bahnschrift Light" w:hAnsi="Bahnschrift Light" w:cs="Arial"/>
+          <w:sz w:val="24"/>
+          <w:szCs w:val="24"/>
+        </w:rPr>
+        <w:t xml:space="preserve"> o professor Fernado Brandão</w:t>
+      </w:r>
+      <w:r>
+        <w:rPr>
+          <w:rStyle w:val="s1"/>
+          <w:rFonts w:ascii="Bahnschrift Light" w:hAnsi="Bahnschrift Light" w:cs="Arial"/>
+          <w:sz w:val="24"/>
+          <w:szCs w:val="24"/>
+        </w:rPr>
+        <w:t xml:space="preserve"> e acesso </w:t>
+      </w:r>
+      <w:r>
+        <w:rPr>
+          <w:rStyle w:val="s1"/>
+          <w:rFonts w:ascii="Bahnschrift Light" w:hAnsi="Bahnschrift Light" w:cs="Arial"/>
+          <w:sz w:val="24"/>
+          <w:szCs w:val="24"/>
+        </w:rPr>
+        <w:t xml:space="preserve">semanal a um computador com rede </w:t>
+      </w:r>
+      <w:r>
+        <w:rPr>
+          <w:rStyle w:val="s1"/>
+          <w:rFonts w:ascii="Bahnschrift Light" w:hAnsi="Bahnschrift Light" w:cs="Arial"/>
+          <w:sz w:val="24"/>
+          <w:szCs w:val="24"/>
+        </w:rPr>
+        <w:t>w</w:t>
+      </w:r>
+      <w:r>
+        <w:rPr>
+          <w:rStyle w:val="s1"/>
+          <w:rFonts w:ascii="Bahnschrift Light" w:hAnsi="Bahnschrift Light" w:cs="Arial"/>
+          <w:sz w:val="24"/>
+          <w:szCs w:val="24"/>
+        </w:rPr>
+        <w:t>i</w:t>
+      </w:r>
+      <w:r>
+        <w:rPr>
+          <w:rStyle w:val="s1"/>
+          <w:rFonts w:ascii="Bahnschrift Light" w:hAnsi="Bahnschrift Light" w:cs="Arial"/>
+          <w:sz w:val="24"/>
+          <w:szCs w:val="24"/>
+        </w:rPr>
+        <w:t>-</w:t>
+      </w:r>
+      <w:r>
+        <w:rPr>
+          <w:rStyle w:val="s1"/>
+          <w:rFonts w:ascii="Bahnschrift Light" w:hAnsi="Bahnschrift Light" w:cs="Arial"/>
+          <w:sz w:val="24"/>
+          <w:szCs w:val="24"/>
+        </w:rPr>
+        <w:t>fi conectada.</w:t>
       </w:r>
     </w:p>
     <w:p>
@@ -3334,7 +3464,7 @@
           <w:sz w:val="24"/>
           <w:szCs w:val="24"/>
         </w:rPr>
-        <w:t>lanejamento do projeto, definição da equipe, processo e ferramenta de gestão</w:t>
+        <w:t>lanejamento do projeto, processo e ferramenta de gestão</w:t>
       </w:r>
       <w:r>
         <w:rPr>
@@ -3350,25 +3480,7 @@
           <w:sz w:val="24"/>
           <w:szCs w:val="24"/>
         </w:rPr>
-        <w:t xml:space="preserve"> </w:t>
-      </w:r>
-      <w:proofErr w:type="spellStart"/>
-      <w:r>
-        <w:rPr>
-          <w:rFonts w:ascii="Bahnschrift Light" w:hAnsi="Bahnschrift Light" w:cs="Arial"/>
-          <w:sz w:val="24"/>
-          <w:szCs w:val="24"/>
-        </w:rPr>
-        <w:t>products</w:t>
-      </w:r>
-      <w:proofErr w:type="spellEnd"/>
-      <w:r>
-        <w:rPr>
-          <w:rFonts w:ascii="Bahnschrift Light" w:hAnsi="Bahnschrift Light" w:cs="Arial"/>
-          <w:sz w:val="24"/>
-          <w:szCs w:val="24"/>
-        </w:rPr>
-        <w:t xml:space="preserve"> backlog</w:t>
+        <w:t xml:space="preserve"> products backlog</w:t>
       </w:r>
       <w:r>
         <w:rPr>
@@ -3378,6 +3490,18 @@
         </w:rPr>
         <w:t>.</w:t>
       </w:r>
+    </w:p>
+    <w:p>
+      <w:pPr>
+        <w:pStyle w:val="PargrafodaLista"/>
+        <w:ind w:left="1080"/>
+        <w:jc w:val="both"/>
+        <w:rPr>
+          <w:rFonts w:ascii="Bahnschrift Light" w:hAnsi="Bahnschrift Light" w:cs="Arial"/>
+          <w:sz w:val="24"/>
+          <w:szCs w:val="24"/>
+        </w:rPr>
+      </w:pPr>
     </w:p>
     <w:p>
       <w:pPr>
@@ -3417,7 +3541,6 @@
         </w:rPr>
         <w:t xml:space="preserve"> e </w:t>
       </w:r>
-      <w:proofErr w:type="spellStart"/>
       <w:r>
         <w:rPr>
           <w:rFonts w:ascii="Bahnschrift Light" w:hAnsi="Bahnschrift Light" w:cs="Arial"/>
@@ -3426,7 +3549,6 @@
         </w:rPr>
         <w:t>Trello</w:t>
       </w:r>
-      <w:proofErr w:type="spellEnd"/>
       <w:r>
         <w:rPr>
           <w:rFonts w:ascii="Bahnschrift Light" w:hAnsi="Bahnschrift Light" w:cs="Arial"/>
@@ -3435,6 +3557,17 @@
         </w:rPr>
         <w:t>;</w:t>
       </w:r>
+    </w:p>
+    <w:p>
+      <w:pPr>
+        <w:pStyle w:val="PargrafodaLista"/>
+        <w:jc w:val="both"/>
+        <w:rPr>
+          <w:rFonts w:ascii="Bahnschrift Light" w:hAnsi="Bahnschrift Light" w:cs="Arial"/>
+          <w:sz w:val="24"/>
+          <w:szCs w:val="24"/>
+        </w:rPr>
+      </w:pPr>
     </w:p>
     <w:p>
       <w:pPr>
@@ -3526,7 +3659,23 @@
           <w:sz w:val="24"/>
           <w:szCs w:val="24"/>
         </w:rPr>
-        <w:t xml:space="preserve"> sobre nós, simulador, fale conosco, login, cadastro e recuperação de senha;</w:t>
+        <w:t xml:space="preserve"> sobre nós, simulador, fale conosco, login</w:t>
+      </w:r>
+      <w:r>
+        <w:rPr>
+          <w:rFonts w:ascii="Bahnschrift Light" w:hAnsi="Bahnschrift Light" w:cs="Arial"/>
+          <w:sz w:val="24"/>
+          <w:szCs w:val="24"/>
+        </w:rPr>
+        <w:t xml:space="preserve"> e</w:t>
+      </w:r>
+      <w:r>
+        <w:rPr>
+          <w:rFonts w:ascii="Bahnschrift Light" w:hAnsi="Bahnschrift Light" w:cs="Arial"/>
+          <w:sz w:val="24"/>
+          <w:szCs w:val="24"/>
+        </w:rPr>
+        <w:t xml:space="preserve"> cadastro;</w:t>
       </w:r>
     </w:p>
     <w:p>
@@ -3549,15 +3698,23 @@
           <w:sz w:val="24"/>
           <w:szCs w:val="24"/>
         </w:rPr>
-        <w:t>R</w:t>
-      </w:r>
-      <w:r>
-        <w:rPr>
-          <w:rFonts w:ascii="Bahnschrift Light" w:hAnsi="Bahnschrift Light" w:cs="Arial"/>
-          <w:sz w:val="24"/>
-          <w:szCs w:val="24"/>
-        </w:rPr>
-        <w:t>olagem vertical;</w:t>
+        <w:t>Aplicar : Variáveis, Funções, Operações Matemáticas, Condicionais, Repetições, Vetores (obrigatório</w:t>
+      </w:r>
+      <w:r>
+        <w:rPr>
+          <w:rFonts w:ascii="Bahnschrift Light" w:hAnsi="Bahnschrift Light" w:cs="Arial"/>
+          <w:sz w:val="24"/>
+          <w:szCs w:val="24"/>
+        </w:rPr>
+        <w:t xml:space="preserve"> </w:t>
+      </w:r>
+      <w:r>
+        <w:rPr>
+          <w:rFonts w:ascii="Bahnschrift Light" w:hAnsi="Bahnschrift Light" w:cs="Arial"/>
+          <w:sz w:val="24"/>
+          <w:szCs w:val="24"/>
+        </w:rPr>
+        <w:t>pelo menos 1 de cada) no Javascript.</w:t>
       </w:r>
     </w:p>
     <w:p>
@@ -3580,47 +3737,40 @@
           <w:sz w:val="24"/>
           <w:szCs w:val="24"/>
         </w:rPr>
-        <w:t>Versão para desktop</w:t>
-      </w:r>
-      <w:r>
-        <w:rPr>
-          <w:rFonts w:ascii="Bahnschrift Light" w:hAnsi="Bahnschrift Light" w:cs="Arial"/>
-          <w:sz w:val="24"/>
-          <w:szCs w:val="24"/>
-        </w:rPr>
-        <w:t xml:space="preserve"> e mobile</w:t>
-      </w:r>
-      <w:r>
-        <w:rPr>
-          <w:rFonts w:ascii="Bahnschrift Light" w:hAnsi="Bahnschrift Light" w:cs="Arial"/>
-          <w:sz w:val="24"/>
-          <w:szCs w:val="24"/>
-        </w:rPr>
-        <w:t>.</w:t>
+        <w:t>R</w:t>
+      </w:r>
+      <w:r>
+        <w:rPr>
+          <w:rFonts w:ascii="Bahnschrift Light" w:hAnsi="Bahnschrift Light" w:cs="Arial"/>
+          <w:sz w:val="24"/>
+          <w:szCs w:val="24"/>
+        </w:rPr>
+        <w:t>olagem vertical;</w:t>
       </w:r>
     </w:p>
     <w:p>
       <w:pPr>
         <w:pStyle w:val="PargrafodaLista"/>
-        <w:numPr>
-          <w:ilvl w:val="1"/>
-          <w:numId w:val="10"/>
-        </w:numPr>
-        <w:jc w:val="both"/>
-        <w:rPr>
-          <w:rFonts w:ascii="Bahnschrift Light" w:hAnsi="Bahnschrift Light" w:cs="Arial"/>
-          <w:sz w:val="24"/>
-          <w:szCs w:val="24"/>
-        </w:rPr>
-      </w:pPr>
-      <w:r>
-        <w:rPr>
-          <w:rFonts w:ascii="Bahnschrift Light" w:hAnsi="Bahnschrift Light" w:cs="Arial"/>
-          <w:sz w:val="24"/>
-          <w:szCs w:val="24"/>
-        </w:rPr>
-        <w:t>Responsividade obrigatória.</w:t>
-      </w:r>
+        <w:ind w:left="1080"/>
+        <w:jc w:val="both"/>
+        <w:rPr>
+          <w:rFonts w:ascii="Bahnschrift Light" w:hAnsi="Bahnschrift Light" w:cs="Arial"/>
+          <w:sz w:val="24"/>
+          <w:szCs w:val="24"/>
+        </w:rPr>
+      </w:pPr>
+    </w:p>
+    <w:p>
+      <w:pPr>
+        <w:pStyle w:val="PargrafodaLista"/>
+        <w:ind w:left="1080"/>
+        <w:jc w:val="both"/>
+        <w:rPr>
+          <w:rFonts w:ascii="Bahnschrift Light" w:hAnsi="Bahnschrift Light" w:cs="Arial"/>
+          <w:sz w:val="24"/>
+          <w:szCs w:val="24"/>
+        </w:rPr>
+      </w:pPr>
     </w:p>
     <w:p>
       <w:pPr>
@@ -3673,7 +3823,39 @@
           <w:sz w:val="24"/>
           <w:szCs w:val="24"/>
         </w:rPr>
-        <w:t>Para armazenar registro no site institucional;</w:t>
+        <w:t>Para armazenar registro no site institucional</w:t>
+      </w:r>
+      <w:r>
+        <w:rPr>
+          <w:rFonts w:ascii="Bahnschrift Light" w:hAnsi="Bahnschrift Light" w:cs="Arial"/>
+          <w:sz w:val="24"/>
+          <w:szCs w:val="24"/>
+        </w:rPr>
+        <w:t xml:space="preserve">: </w:t>
+      </w:r>
+      <w:r>
+        <w:rPr>
+          <w:rFonts w:ascii="Bahnschrift Light" w:hAnsi="Bahnschrift Light" w:cs="Arial"/>
+          <w:sz w:val="24"/>
+          <w:szCs w:val="24"/>
+        </w:rPr>
+        <w:t xml:space="preserve"> </w:t>
+      </w:r>
+      <w:r>
+        <w:rPr>
+          <w:rFonts w:ascii="Bahnschrift Light" w:hAnsi="Bahnschrift Light" w:cs="Arial"/>
+          <w:sz w:val="24"/>
+          <w:szCs w:val="24"/>
+        </w:rPr>
+        <w:t>login e cadastro de usuários, assegurando o acesso as partes mais restritas do projeto apenas aos usuários cadastrados</w:t>
+      </w:r>
+      <w:r>
+        <w:rPr>
+          <w:rFonts w:ascii="Bahnschrift Light" w:hAnsi="Bahnschrift Light" w:cs="Arial"/>
+          <w:sz w:val="24"/>
+          <w:szCs w:val="24"/>
+        </w:rPr>
+        <w:t>;</w:t>
       </w:r>
     </w:p>
     <w:p>
@@ -3696,16 +3878,36 @@
           <w:sz w:val="24"/>
           <w:szCs w:val="24"/>
         </w:rPr>
-        <w:t xml:space="preserve">Para armazenamento e controle de dados adquiridos pelos </w:t>
-      </w:r>
-      <w:r>
-        <w:rPr>
-          <w:rFonts w:ascii="Bahnschrift Light" w:hAnsi="Bahnschrift Light" w:cs="Arial"/>
-          <w:sz w:val="24"/>
-          <w:szCs w:val="24"/>
-        </w:rPr>
-        <w:t>processadores.</w:t>
-      </w:r>
+        <w:t xml:space="preserve">Para armazenamento e controle de dados adquiridos </w:t>
+      </w:r>
+      <w:r>
+        <w:rPr>
+          <w:rFonts w:ascii="Bahnschrift Light" w:hAnsi="Bahnschrift Light" w:cs="Arial"/>
+          <w:sz w:val="24"/>
+          <w:szCs w:val="24"/>
+        </w:rPr>
+        <w:t>através da pesquisa de tendências presente na home institucional do projeto</w:t>
+      </w:r>
+      <w:r>
+        <w:rPr>
+          <w:rFonts w:ascii="Bahnschrift Light" w:hAnsi="Bahnschrift Light" w:cs="Arial"/>
+          <w:sz w:val="24"/>
+          <w:szCs w:val="24"/>
+        </w:rPr>
+        <w:t>.</w:t>
+      </w:r>
+    </w:p>
+    <w:p>
+      <w:pPr>
+        <w:pStyle w:val="PargrafodaLista"/>
+        <w:ind w:left="1080"/>
+        <w:jc w:val="both"/>
+        <w:rPr>
+          <w:rFonts w:ascii="Bahnschrift Light" w:hAnsi="Bahnschrift Light" w:cs="Arial"/>
+          <w:sz w:val="24"/>
+          <w:szCs w:val="24"/>
+        </w:rPr>
+      </w:pPr>
     </w:p>
     <w:p>
       <w:pPr>
@@ -3797,6 +3999,45 @@
           <w:sz w:val="24"/>
           <w:szCs w:val="24"/>
         </w:rPr>
+        <w:t>Definir e conceituar 2 métricas que consumam dados da base, executem uma operação matemática</w:t>
+      </w:r>
+      <w:r>
+        <w:rPr>
+          <w:rFonts w:ascii="Bahnschrift Light" w:hAnsi="Bahnschrift Light" w:cs="Arial"/>
+          <w:sz w:val="24"/>
+          <w:szCs w:val="24"/>
+        </w:rPr>
+        <w:t xml:space="preserve"> </w:t>
+      </w:r>
+      <w:r>
+        <w:rPr>
+          <w:rFonts w:ascii="Bahnschrift Light" w:hAnsi="Bahnschrift Light" w:cs="Arial"/>
+          <w:sz w:val="24"/>
+          <w:szCs w:val="24"/>
+        </w:rPr>
+        <w:t>e devolva em formato de indicador ou gráfico. (obrigatório 2 métricas)</w:t>
+      </w:r>
+    </w:p>
+    <w:p>
+      <w:pPr>
+        <w:pStyle w:val="PargrafodaLista"/>
+        <w:numPr>
+          <w:ilvl w:val="1"/>
+          <w:numId w:val="14"/>
+        </w:numPr>
+        <w:jc w:val="both"/>
+        <w:rPr>
+          <w:rFonts w:ascii="Bahnschrift Light" w:hAnsi="Bahnschrift Light" w:cs="Arial"/>
+          <w:sz w:val="24"/>
+          <w:szCs w:val="24"/>
+        </w:rPr>
+      </w:pPr>
+      <w:r>
+        <w:rPr>
+          <w:rFonts w:ascii="Bahnschrift Light" w:hAnsi="Bahnschrift Light" w:cs="Arial"/>
+          <w:sz w:val="24"/>
+          <w:szCs w:val="24"/>
+        </w:rPr>
         <w:t>R</w:t>
       </w:r>
       <w:r>
@@ -3822,31 +4063,6 @@
     </w:p>
     <w:p>
       <w:pPr>
-        <w:pStyle w:val="PargrafodaLista"/>
-        <w:ind w:left="1080"/>
-        <w:jc w:val="both"/>
-        <w:rPr>
-          <w:rFonts w:ascii="Bahnschrift Light" w:hAnsi="Bahnschrift Light" w:cs="Arial"/>
-          <w:sz w:val="24"/>
-          <w:szCs w:val="24"/>
-        </w:rPr>
-      </w:pPr>
-    </w:p>
-    <w:p>
-      <w:pPr>
-        <w:pStyle w:val="PargrafodaLista"/>
-        <w:ind w:left="1080"/>
-        <w:jc w:val="both"/>
-        <w:rPr>
-          <w:rFonts w:ascii="Bahnschrift Light" w:hAnsi="Bahnschrift Light" w:cs="Arial"/>
-          <w:sz w:val="24"/>
-          <w:szCs w:val="24"/>
-        </w:rPr>
-      </w:pPr>
-    </w:p>
-    <w:p>
-      <w:pPr>
-        <w:ind w:left="360"/>
         <w:jc w:val="both"/>
         <w:rPr>
           <w:rFonts w:ascii="Bahnschrift Light" w:hAnsi="Bahnschrift Light" w:cs="Arial"/>
@@ -3880,8 +4096,36 @@
     </w:p>
     <w:p>
       <w:pPr>
-        <w:ind w:firstLine="348"/>
-        <w:jc w:val="both"/>
+        <w:pStyle w:val="PargrafodaLista"/>
+        <w:numPr>
+          <w:ilvl w:val="0"/>
+          <w:numId w:val="25"/>
+        </w:numPr>
+        <w:spacing w:line="360" w:lineRule="auto"/>
+        <w:jc w:val="both"/>
+        <w:rPr>
+          <w:rFonts w:ascii="Bahnschrift Light" w:hAnsi="Bahnschrift Light" w:cs="Arial"/>
+          <w:sz w:val="24"/>
+          <w:szCs w:val="24"/>
+        </w:rPr>
+      </w:pPr>
+      <w:r>
+        <w:rPr>
+          <w:rFonts w:ascii="Bahnschrift SemiBold" w:hAnsi="Bahnschrift SemiBold" w:cs="Arial"/>
+          <w:sz w:val="24"/>
+          <w:szCs w:val="24"/>
+        </w:rPr>
+        <w:t xml:space="preserve">28 </w:t>
+      </w:r>
+      <w:r>
+        <w:rPr>
+          <w:rFonts w:ascii="Bahnschrift SemiBold" w:hAnsi="Bahnschrift SemiBold" w:cs="Arial"/>
+          <w:sz w:val="24"/>
+          <w:szCs w:val="24"/>
+        </w:rPr>
+        <w:t>de agosto do ano de 2023:</w:t>
+      </w:r>
+      <w:r>
         <w:rPr>
           <w:rFonts w:ascii="Bahnschrift SemiBold" w:hAnsi="Bahnschrift SemiBold" w:cs="Arial"/>
           <w:b/>
@@ -3889,12 +4133,70 @@
           <w:sz w:val="24"/>
           <w:szCs w:val="24"/>
         </w:rPr>
-      </w:pPr>
-    </w:p>
-    <w:p>
-      <w:pPr>
-        <w:ind w:firstLine="348"/>
-        <w:jc w:val="both"/>
+        <w:t xml:space="preserve"> </w:t>
+      </w:r>
+      <w:r>
+        <w:rPr>
+          <w:rFonts w:ascii="Bahnschrift Light" w:hAnsi="Bahnschrift Light" w:cs="Arial"/>
+          <w:sz w:val="24"/>
+          <w:szCs w:val="24"/>
+        </w:rPr>
+        <w:t>Reintegração</w:t>
+      </w:r>
+      <w:r>
+        <w:rPr>
+          <w:rFonts w:ascii="Bahnschrift Light" w:hAnsi="Bahnschrift Light" w:cs="Arial"/>
+          <w:sz w:val="24"/>
+          <w:szCs w:val="24"/>
+        </w:rPr>
+        <w:t xml:space="preserve"> da pesquisa e entendimento do projeto comp</w:t>
+      </w:r>
+      <w:r>
+        <w:rPr>
+          <w:rFonts w:ascii="Bahnschrift Light" w:hAnsi="Bahnschrift Light" w:cs="Arial"/>
+          <w:sz w:val="24"/>
+          <w:szCs w:val="24"/>
+        </w:rPr>
+        <w:t>leta e inicialmente registrada na documentação;</w:t>
+      </w:r>
+    </w:p>
+    <w:p>
+      <w:pPr>
+        <w:pStyle w:val="PargrafodaLista"/>
+        <w:spacing w:line="360" w:lineRule="auto"/>
+        <w:ind w:left="1068"/>
+        <w:jc w:val="both"/>
+        <w:rPr>
+          <w:rFonts w:ascii="Bahnschrift Light" w:hAnsi="Bahnschrift Light" w:cs="Arial"/>
+          <w:sz w:val="24"/>
+          <w:szCs w:val="24"/>
+        </w:rPr>
+      </w:pPr>
+    </w:p>
+    <w:p>
+      <w:pPr>
+        <w:pStyle w:val="PargrafodaLista"/>
+        <w:numPr>
+          <w:ilvl w:val="0"/>
+          <w:numId w:val="25"/>
+        </w:numPr>
+        <w:spacing w:line="360" w:lineRule="auto"/>
+        <w:jc w:val="both"/>
+        <w:rPr>
+          <w:rFonts w:ascii="Bahnschrift Light" w:hAnsi="Bahnschrift Light" w:cs="Arial"/>
+          <w:sz w:val="24"/>
+          <w:szCs w:val="24"/>
+        </w:rPr>
+      </w:pPr>
+      <w:r>
+        <w:rPr>
+          <w:rFonts w:ascii="Bahnschrift SemiBold" w:hAnsi="Bahnschrift SemiBold" w:cs="Arial"/>
+          <w:sz w:val="24"/>
+          <w:szCs w:val="24"/>
+        </w:rPr>
+        <w:t>10 de agosto de 2023:</w:t>
+      </w:r>
+      <w:r>
         <w:rPr>
           <w:rFonts w:ascii="Bahnschrift SemiBold" w:hAnsi="Bahnschrift SemiBold" w:cs="Arial"/>
           <w:b/>
@@ -3902,12 +4204,70 @@
           <w:sz w:val="24"/>
           <w:szCs w:val="24"/>
         </w:rPr>
-      </w:pPr>
-    </w:p>
-    <w:p>
-      <w:pPr>
-        <w:ind w:firstLine="348"/>
-        <w:jc w:val="both"/>
+        <w:t xml:space="preserve"> </w:t>
+      </w:r>
+      <w:r>
+        <w:rPr>
+          <w:rFonts w:ascii="Bahnschrift Light" w:hAnsi="Bahnschrift Light" w:cs="Arial"/>
+          <w:sz w:val="24"/>
+          <w:szCs w:val="24"/>
+        </w:rPr>
+        <w:t>Mudanças na interface gráfica e organização técnica do projeto</w:t>
+      </w:r>
+      <w:r>
+        <w:rPr>
+          <w:rFonts w:ascii="Bahnschrift Light" w:hAnsi="Bahnschrift Light" w:cs="Arial"/>
+          <w:sz w:val="24"/>
+          <w:szCs w:val="24"/>
+        </w:rPr>
+        <w:t>;</w:t>
+      </w:r>
+    </w:p>
+    <w:p>
+      <w:pPr>
+        <w:pStyle w:val="PargrafodaLista"/>
+        <w:spacing w:line="360" w:lineRule="auto"/>
+        <w:ind w:left="1068"/>
+        <w:jc w:val="both"/>
+        <w:rPr>
+          <w:rFonts w:ascii="Bahnschrift Light" w:hAnsi="Bahnschrift Light" w:cs="Arial"/>
+          <w:sz w:val="24"/>
+          <w:szCs w:val="24"/>
+        </w:rPr>
+      </w:pPr>
+    </w:p>
+    <w:p>
+      <w:pPr>
+        <w:pStyle w:val="PargrafodaLista"/>
+        <w:numPr>
+          <w:ilvl w:val="0"/>
+          <w:numId w:val="25"/>
+        </w:numPr>
+        <w:spacing w:line="360" w:lineRule="auto"/>
+        <w:jc w:val="both"/>
+        <w:rPr>
+          <w:rFonts w:ascii="Bahnschrift Light" w:hAnsi="Bahnschrift Light" w:cs="Arial"/>
+          <w:sz w:val="24"/>
+          <w:szCs w:val="24"/>
+        </w:rPr>
+      </w:pPr>
+      <w:r>
+        <w:rPr>
+          <w:rFonts w:ascii="Bahnschrift SemiBold" w:hAnsi="Bahnschrift SemiBold" w:cs="Arial"/>
+          <w:sz w:val="24"/>
+          <w:szCs w:val="24"/>
+        </w:rPr>
+        <w:t>24 de setembro</w:t>
+      </w:r>
+      <w:r>
+        <w:rPr>
+          <w:rFonts w:ascii="Bahnschrift SemiBold" w:hAnsi="Bahnschrift SemiBold" w:cs="Arial"/>
+          <w:sz w:val="24"/>
+          <w:szCs w:val="24"/>
+        </w:rPr>
+        <w:t xml:space="preserve"> do ano de 2023:</w:t>
+      </w:r>
+      <w:r>
         <w:rPr>
           <w:rFonts w:ascii="Bahnschrift SemiBold" w:hAnsi="Bahnschrift SemiBold" w:cs="Arial"/>
           <w:b/>
@@ -3915,12 +4275,96 @@
           <w:sz w:val="24"/>
           <w:szCs w:val="24"/>
         </w:rPr>
-      </w:pPr>
-    </w:p>
-    <w:p>
-      <w:pPr>
-        <w:ind w:firstLine="348"/>
-        <w:jc w:val="both"/>
+        <w:t xml:space="preserve"> </w:t>
+      </w:r>
+      <w:r>
+        <w:rPr>
+          <w:rFonts w:ascii="Bahnschrift Light" w:hAnsi="Bahnschrift Light" w:cs="Arial"/>
+          <w:sz w:val="24"/>
+          <w:szCs w:val="24"/>
+        </w:rPr>
+        <w:t>E</w:t>
+      </w:r>
+      <w:r>
+        <w:rPr>
+          <w:rFonts w:ascii="Bahnschrift Light" w:hAnsi="Bahnschrift Light" w:cs="Arial"/>
+          <w:sz w:val="24"/>
+          <w:szCs w:val="24"/>
+        </w:rPr>
+        <w:t>ntrega da base de dados com a views</w:t>
+      </w:r>
+      <w:r>
+        <w:rPr>
+          <w:rFonts w:ascii="Bahnschrift Light" w:hAnsi="Bahnschrift Light" w:cs="Arial"/>
+          <w:sz w:val="24"/>
+          <w:szCs w:val="24"/>
+        </w:rPr>
+        <w:t>,</w:t>
+      </w:r>
+      <w:r>
+        <w:rPr>
+          <w:rFonts w:ascii="Bahnschrift Light" w:hAnsi="Bahnschrift Light" w:cs="Arial"/>
+          <w:sz w:val="24"/>
+          <w:szCs w:val="24"/>
+        </w:rPr>
+        <w:t xml:space="preserve"> para consulta </w:t>
+      </w:r>
+      <w:r>
+        <w:rPr>
+          <w:rFonts w:ascii="Bahnschrift Light" w:hAnsi="Bahnschrift Light" w:cs="Arial"/>
+          <w:sz w:val="24"/>
+          <w:szCs w:val="24"/>
+        </w:rPr>
+        <w:t>de dados e exibição dos gráficos, completas;</w:t>
+      </w:r>
+    </w:p>
+    <w:p>
+      <w:pPr>
+        <w:pStyle w:val="PargrafodaLista"/>
+        <w:spacing w:line="360" w:lineRule="auto"/>
+        <w:ind w:left="1068"/>
+        <w:jc w:val="both"/>
+        <w:rPr>
+          <w:rFonts w:ascii="Bahnschrift Light" w:hAnsi="Bahnschrift Light" w:cs="Arial"/>
+          <w:sz w:val="24"/>
+          <w:szCs w:val="24"/>
+        </w:rPr>
+      </w:pPr>
+    </w:p>
+    <w:p>
+      <w:pPr>
+        <w:pStyle w:val="PargrafodaLista"/>
+        <w:numPr>
+          <w:ilvl w:val="0"/>
+          <w:numId w:val="25"/>
+        </w:numPr>
+        <w:spacing w:line="360" w:lineRule="auto"/>
+        <w:jc w:val="both"/>
+        <w:rPr>
+          <w:rFonts w:ascii="Bahnschrift Light" w:hAnsi="Bahnschrift Light" w:cs="Arial"/>
+          <w:b/>
+          <w:bCs/>
+          <w:sz w:val="24"/>
+          <w:szCs w:val="24"/>
+        </w:rPr>
+      </w:pPr>
+      <w:r>
+        <w:rPr>
+          <w:rFonts w:ascii="Bahnschrift SemiBold" w:hAnsi="Bahnschrift SemiBold" w:cs="Arial"/>
+          <w:sz w:val="24"/>
+          <w:szCs w:val="24"/>
+        </w:rPr>
+        <w:t>15</w:t>
+      </w:r>
+      <w:r>
+        <w:rPr>
+          <w:rFonts w:ascii="Bahnschrift SemiBold" w:hAnsi="Bahnschrift SemiBold" w:cs="Arial"/>
+          <w:sz w:val="24"/>
+          <w:szCs w:val="24"/>
+        </w:rPr>
+        <w:t xml:space="preserve"> de outubro do ano de 2023:</w:t>
+      </w:r>
+      <w:r>
         <w:rPr>
           <w:rFonts w:ascii="Bahnschrift SemiBold" w:hAnsi="Bahnschrift SemiBold" w:cs="Arial"/>
           <w:b/>
@@ -3928,11 +4372,124 @@
           <w:sz w:val="24"/>
           <w:szCs w:val="24"/>
         </w:rPr>
-      </w:pPr>
-    </w:p>
-    <w:p>
-      <w:pPr>
-        <w:ind w:firstLine="348"/>
+        <w:t xml:space="preserve"> </w:t>
+      </w:r>
+      <w:r>
+        <w:rPr>
+          <w:rFonts w:ascii="Bahnschrift Light" w:hAnsi="Bahnschrift Light" w:cs="Arial"/>
+          <w:sz w:val="24"/>
+          <w:szCs w:val="24"/>
+        </w:rPr>
+        <w:t xml:space="preserve">Entrega da dashboard com a exibição correta </w:t>
+      </w:r>
+      <w:r>
+        <w:rPr>
+          <w:rFonts w:ascii="Bahnschrift Light" w:hAnsi="Bahnschrift Light" w:cs="Arial"/>
+          <w:sz w:val="24"/>
+          <w:szCs w:val="24"/>
+        </w:rPr>
+        <w:t>dos gráficos</w:t>
+      </w:r>
+      <w:r>
+        <w:rPr>
+          <w:rFonts w:ascii="Bahnschrift Light" w:hAnsi="Bahnschrift Light" w:cs="Arial"/>
+          <w:sz w:val="24"/>
+          <w:szCs w:val="24"/>
+        </w:rPr>
+        <w:t xml:space="preserve"> de acordo com os dados </w:t>
+      </w:r>
+      <w:r>
+        <w:rPr>
+          <w:rFonts w:ascii="Bahnschrift Light" w:hAnsi="Bahnschrift Light" w:cs="Arial"/>
+          <w:sz w:val="24"/>
+          <w:szCs w:val="24"/>
+        </w:rPr>
+        <w:t>armazenados no BD;</w:t>
+      </w:r>
+    </w:p>
+    <w:p>
+      <w:pPr>
+        <w:pStyle w:val="PargrafodaLista"/>
+        <w:spacing w:line="360" w:lineRule="auto"/>
+        <w:ind w:left="1068"/>
+        <w:jc w:val="both"/>
+        <w:rPr>
+          <w:rFonts w:ascii="Bahnschrift Light" w:hAnsi="Bahnschrift Light" w:cs="Arial"/>
+          <w:b/>
+          <w:bCs/>
+          <w:sz w:val="24"/>
+          <w:szCs w:val="24"/>
+        </w:rPr>
+      </w:pPr>
+    </w:p>
+    <w:p>
+      <w:pPr>
+        <w:pStyle w:val="PargrafodaLista"/>
+        <w:numPr>
+          <w:ilvl w:val="0"/>
+          <w:numId w:val="25"/>
+        </w:numPr>
+        <w:spacing w:line="360" w:lineRule="auto"/>
+        <w:jc w:val="both"/>
+        <w:rPr>
+          <w:rFonts w:ascii="Bahnschrift Light" w:hAnsi="Bahnschrift Light" w:cs="Arial"/>
+          <w:sz w:val="24"/>
+          <w:szCs w:val="24"/>
+        </w:rPr>
+      </w:pPr>
+      <w:r>
+        <w:rPr>
+          <w:rFonts w:ascii="Bahnschrift SemiBold" w:hAnsi="Bahnschrift SemiBold" w:cs="Arial"/>
+          <w:sz w:val="24"/>
+          <w:szCs w:val="24"/>
+        </w:rPr>
+        <w:t xml:space="preserve">22 de </w:t>
+      </w:r>
+      <w:r>
+        <w:rPr>
+          <w:rFonts w:ascii="Bahnschrift SemiBold" w:hAnsi="Bahnschrift SemiBold" w:cs="Arial"/>
+          <w:sz w:val="24"/>
+          <w:szCs w:val="24"/>
+        </w:rPr>
+        <w:t xml:space="preserve">outubro </w:t>
+      </w:r>
+      <w:r>
+        <w:rPr>
+          <w:rFonts w:ascii="Bahnschrift SemiBold" w:hAnsi="Bahnschrift SemiBold" w:cs="Arial"/>
+          <w:sz w:val="24"/>
+          <w:szCs w:val="24"/>
+        </w:rPr>
+        <w:t>do ano de 2023:</w:t>
+      </w:r>
+      <w:r>
+        <w:rPr>
+          <w:rFonts w:ascii="Bahnschrift SemiBold" w:hAnsi="Bahnschrift SemiBold" w:cs="Arial"/>
+          <w:b/>
+          <w:bCs/>
+          <w:sz w:val="24"/>
+          <w:szCs w:val="24"/>
+        </w:rPr>
+        <w:t xml:space="preserve"> </w:t>
+      </w:r>
+      <w:r>
+        <w:rPr>
+          <w:rFonts w:ascii="Bahnschrift Light" w:hAnsi="Bahnschrift Light" w:cs="Arial"/>
+          <w:sz w:val="24"/>
+          <w:szCs w:val="24"/>
+        </w:rPr>
+        <w:t xml:space="preserve">Entrega do aprimoramento na página My Closet e </w:t>
+      </w:r>
+      <w:r>
+        <w:rPr>
+          <w:rFonts w:ascii="Bahnschrift Light" w:hAnsi="Bahnschrift Light" w:cs="Arial"/>
+          <w:sz w:val="24"/>
+          <w:szCs w:val="24"/>
+        </w:rPr>
+        <w:t>o mural de comentários funcionando.</w:t>
+      </w:r>
+    </w:p>
+    <w:p>
+      <w:pPr>
         <w:jc w:val="both"/>
         <w:rPr>
           <w:rFonts w:ascii="Bahnschrift SemiBold" w:hAnsi="Bahnschrift SemiBold" w:cs="Arial"/>
@@ -3962,7 +4519,6 @@
           <w:bCs/>
           <w:color w:val="auto"/>
         </w:rPr>
-        <w:lastRenderedPageBreak/>
         <w:t xml:space="preserve">1.6 </w:t>
       </w:r>
       <w:r>
@@ -4005,7 +4561,23 @@
           <w:sz w:val="24"/>
           <w:szCs w:val="24"/>
         </w:rPr>
-        <w:t>Foi passado à desenvolvedora</w:t>
+        <w:t xml:space="preserve">Foi </w:t>
+      </w:r>
+      <w:r>
+        <w:rPr>
+          <w:rFonts w:ascii="Bahnschrift Light" w:hAnsi="Bahnschrift Light" w:cs="Arial"/>
+          <w:sz w:val="24"/>
+          <w:szCs w:val="24"/>
+        </w:rPr>
+        <w:t>ministrado</w:t>
+      </w:r>
+      <w:r>
+        <w:rPr>
+          <w:rFonts w:ascii="Bahnschrift Light" w:hAnsi="Bahnschrift Light" w:cs="Arial"/>
+          <w:sz w:val="24"/>
+          <w:szCs w:val="24"/>
+        </w:rPr>
+        <w:t xml:space="preserve"> à desenvolvedora</w:t>
       </w:r>
       <w:r>
         <w:rPr>
@@ -4117,179 +4689,25 @@
     </w:p>
     <w:p>
       <w:pPr>
-        <w:pStyle w:val="PargrafodaLista"/>
-        <w:ind w:left="714"/>
-        <w:jc w:val="both"/>
-        <w:rPr>
-          <w:rFonts w:ascii="Bahnschrift Light" w:hAnsi="Bahnschrift Light" w:cs="Arial"/>
-          <w:sz w:val="24"/>
-          <w:szCs w:val="24"/>
-        </w:rPr>
-      </w:pPr>
-    </w:p>
-    <w:p>
-      <w:pPr>
-        <w:pStyle w:val="PargrafodaLista"/>
-        <w:ind w:left="714"/>
-        <w:jc w:val="both"/>
-        <w:rPr>
-          <w:rFonts w:ascii="Bahnschrift Light" w:hAnsi="Bahnschrift Light" w:cs="Arial"/>
-          <w:sz w:val="24"/>
-          <w:szCs w:val="24"/>
-        </w:rPr>
-      </w:pPr>
-    </w:p>
-    <w:p>
-      <w:pPr>
-        <w:pStyle w:val="PargrafodaLista"/>
-        <w:ind w:left="714"/>
-        <w:jc w:val="both"/>
-        <w:rPr>
-          <w:rFonts w:ascii="Bahnschrift Light" w:hAnsi="Bahnschrift Light" w:cs="Arial"/>
-          <w:sz w:val="24"/>
-          <w:szCs w:val="24"/>
-        </w:rPr>
-      </w:pPr>
-    </w:p>
-    <w:p>
-      <w:pPr>
-        <w:pStyle w:val="Ttulo2"/>
-        <w:ind w:firstLine="357"/>
-        <w:rPr>
-          <w:rFonts w:ascii="Bahnschrift SemiBold" w:hAnsi="Bahnschrift SemiBold" w:cs="Arial"/>
-          <w:b/>
-          <w:bCs/>
-          <w:color w:val="auto"/>
-        </w:rPr>
-      </w:pPr>
-      <w:r>
-        <w:rPr>
-          <w:rFonts w:ascii="Bahnschrift SemiBold" w:hAnsi="Bahnschrift SemiBold" w:cs="Arial"/>
-          <w:b/>
-          <w:bCs/>
-          <w:color w:val="auto"/>
-        </w:rPr>
-        <w:t>1.</w:t>
-      </w:r>
-      <w:r>
-        <w:rPr>
-          <w:rFonts w:ascii="Bahnschrift SemiBold" w:hAnsi="Bahnschrift SemiBold" w:cs="Arial"/>
-          <w:b/>
-          <w:bCs/>
-          <w:color w:val="auto"/>
-        </w:rPr>
-        <w:t>8</w:t>
-      </w:r>
-      <w:r>
-        <w:rPr>
-          <w:rFonts w:ascii="Bahnschrift SemiBold" w:hAnsi="Bahnschrift SemiBold" w:cs="Arial"/>
-          <w:b/>
-          <w:bCs/>
-          <w:color w:val="auto"/>
-        </w:rPr>
-        <w:t xml:space="preserve"> </w:t>
-      </w:r>
-      <w:r>
-        <w:rPr>
-          <w:rFonts w:ascii="Bahnschrift SemiBold" w:hAnsi="Bahnschrift SemiBold" w:cs="Arial"/>
-          <w:b/>
-          <w:bCs/>
-          <w:color w:val="auto"/>
-        </w:rPr>
-        <w:t>Diagramas</w:t>
-      </w:r>
+        <w:jc w:val="center"/>
+      </w:pPr>
+    </w:p>
+    <w:p>
+      <w:pPr>
+        <w:jc w:val="center"/>
+      </w:pPr>
+    </w:p>
+    <w:p>
+      <w:pPr>
+        <w:jc w:val="center"/>
+      </w:pPr>
+    </w:p>
+    <w:p>
+      <w:pPr>
+        <w:jc w:val="center"/>
+      </w:pPr>
     </w:p>
     <w:p/>
-    <w:p>
-      <w:pPr>
-        <w:pStyle w:val="PargrafodaLista"/>
-        <w:numPr>
-          <w:ilvl w:val="0"/>
-          <w:numId w:val="22"/>
-        </w:numPr>
-      </w:pPr>
-      <w:r>
-        <w:rPr>
-          <w:rFonts w:ascii="Bahnschrift" w:eastAsia="Bahnschrift" w:hAnsi="Bahnschrift" w:cs="Bahnschrift"/>
-        </w:rPr>
-        <w:t>Visão de negócio</w:t>
-      </w:r>
-      <w:r>
-        <w:rPr>
-          <w:rFonts w:ascii="Bahnschrift" w:eastAsia="Bahnschrift" w:hAnsi="Bahnschrift" w:cs="Bahnschrift"/>
-        </w:rPr>
-        <w:t>:</w:t>
-      </w:r>
-    </w:p>
-    <w:p>
-      <w:pPr>
-        <w:pStyle w:val="PargrafodaLista"/>
-        <w:rPr>
-          <w:noProof/>
-        </w:rPr>
-      </w:pPr>
-    </w:p>
-    <w:p>
-      <w:pPr>
-        <w:pStyle w:val="PargrafodaLista"/>
-      </w:pPr>
-    </w:p>
-    <w:p>
-      <w:pPr>
-        <w:pStyle w:val="PargrafodaLista"/>
-        <w:jc w:val="center"/>
-        <w:rPr>
-          <w:rFonts w:ascii="Bahnschrift" w:eastAsia="Bahnschrift" w:hAnsi="Bahnschrift" w:cs="Bahnschrift"/>
-        </w:rPr>
-      </w:pPr>
-    </w:p>
-    <w:p>
-      <w:pPr>
-        <w:pStyle w:val="PargrafodaLista"/>
-        <w:jc w:val="center"/>
-        <w:rPr>
-          <w:rFonts w:ascii="Bahnschrift" w:eastAsia="Bahnschrift" w:hAnsi="Bahnschrift" w:cs="Bahnschrift"/>
-        </w:rPr>
-      </w:pPr>
-    </w:p>
-    <w:p>
-      <w:pPr>
-        <w:pStyle w:val="PargrafodaLista"/>
-        <w:numPr>
-          <w:ilvl w:val="0"/>
-          <w:numId w:val="22"/>
-        </w:numPr>
-      </w:pPr>
-      <w:r>
-        <w:rPr>
-          <w:rFonts w:ascii="Bahnschrift" w:eastAsia="Bahnschrift" w:hAnsi="Bahnschrift" w:cs="Bahnschrift"/>
-        </w:rPr>
-        <w:t>Solução (arquitetura técnica do projeto)</w:t>
-      </w:r>
-      <w:r>
-        <w:t>:</w:t>
-      </w:r>
-    </w:p>
-    <w:p>
-      <w:pPr>
-        <w:jc w:val="center"/>
-      </w:pPr>
-    </w:p>
-    <w:p>
-      <w:pPr>
-        <w:jc w:val="center"/>
-      </w:pPr>
-    </w:p>
-    <w:p>
-      <w:pPr>
-        <w:jc w:val="center"/>
-      </w:pPr>
-    </w:p>
-    <w:p>
-      <w:pPr>
-        <w:jc w:val="center"/>
-      </w:pPr>
-    </w:p>
     <w:p>
       <w:pPr>
         <w:jc w:val="center"/>
@@ -4456,6 +4874,226 @@
     </w:p>
     <w:p>
       <w:pPr>
+        <w:ind w:firstLine="708"/>
+        <w:jc w:val="center"/>
+        <w:rPr>
+          <w:rFonts w:ascii="Arial" w:hAnsi="Arial" w:cs="Arial"/>
+          <w:sz w:val="24"/>
+          <w:szCs w:val="24"/>
+        </w:rPr>
+      </w:pPr>
+    </w:p>
+    <w:p>
+      <w:pPr>
+        <w:ind w:firstLine="708"/>
+        <w:jc w:val="center"/>
+        <w:rPr>
+          <w:rFonts w:ascii="Arial" w:hAnsi="Arial" w:cs="Arial"/>
+          <w:sz w:val="24"/>
+          <w:szCs w:val="24"/>
+        </w:rPr>
+      </w:pPr>
+    </w:p>
+    <w:p>
+      <w:pPr>
+        <w:ind w:firstLine="708"/>
+        <w:jc w:val="center"/>
+        <w:rPr>
+          <w:rFonts w:ascii="Arial" w:hAnsi="Arial" w:cs="Arial"/>
+          <w:sz w:val="24"/>
+          <w:szCs w:val="24"/>
+        </w:rPr>
+      </w:pPr>
+    </w:p>
+    <w:p>
+      <w:pPr>
+        <w:ind w:firstLine="708"/>
+        <w:jc w:val="center"/>
+        <w:rPr>
+          <w:rFonts w:ascii="Arial" w:hAnsi="Arial" w:cs="Arial"/>
+          <w:sz w:val="24"/>
+          <w:szCs w:val="24"/>
+        </w:rPr>
+      </w:pPr>
+    </w:p>
+    <w:p>
+      <w:pPr>
+        <w:ind w:firstLine="708"/>
+        <w:jc w:val="center"/>
+        <w:rPr>
+          <w:rFonts w:ascii="Arial" w:hAnsi="Arial" w:cs="Arial"/>
+          <w:sz w:val="24"/>
+          <w:szCs w:val="24"/>
+        </w:rPr>
+      </w:pPr>
+    </w:p>
+    <w:p>
+      <w:pPr>
+        <w:ind w:firstLine="708"/>
+        <w:jc w:val="center"/>
+        <w:rPr>
+          <w:rFonts w:ascii="Arial" w:hAnsi="Arial" w:cs="Arial"/>
+          <w:sz w:val="24"/>
+          <w:szCs w:val="24"/>
+        </w:rPr>
+      </w:pPr>
+    </w:p>
+    <w:p>
+      <w:pPr>
+        <w:ind w:firstLine="708"/>
+        <w:jc w:val="center"/>
+        <w:rPr>
+          <w:rFonts w:ascii="Arial" w:hAnsi="Arial" w:cs="Arial"/>
+          <w:sz w:val="24"/>
+          <w:szCs w:val="24"/>
+        </w:rPr>
+      </w:pPr>
+    </w:p>
+    <w:p>
+      <w:pPr>
+        <w:ind w:firstLine="708"/>
+        <w:jc w:val="center"/>
+        <w:rPr>
+          <w:rFonts w:ascii="Arial" w:hAnsi="Arial" w:cs="Arial"/>
+          <w:sz w:val="24"/>
+          <w:szCs w:val="24"/>
+        </w:rPr>
+      </w:pPr>
+    </w:p>
+    <w:p>
+      <w:pPr>
+        <w:ind w:firstLine="708"/>
+        <w:jc w:val="center"/>
+        <w:rPr>
+          <w:rFonts w:ascii="Arial" w:hAnsi="Arial" w:cs="Arial"/>
+          <w:sz w:val="24"/>
+          <w:szCs w:val="24"/>
+        </w:rPr>
+      </w:pPr>
+    </w:p>
+    <w:p>
+      <w:pPr>
+        <w:ind w:firstLine="708"/>
+        <w:jc w:val="center"/>
+        <w:rPr>
+          <w:rFonts w:ascii="Arial" w:hAnsi="Arial" w:cs="Arial"/>
+          <w:sz w:val="24"/>
+          <w:szCs w:val="24"/>
+        </w:rPr>
+      </w:pPr>
+    </w:p>
+    <w:p>
+      <w:pPr>
+        <w:ind w:firstLine="708"/>
+        <w:jc w:val="center"/>
+        <w:rPr>
+          <w:rFonts w:ascii="Arial" w:hAnsi="Arial" w:cs="Arial"/>
+          <w:sz w:val="24"/>
+          <w:szCs w:val="24"/>
+        </w:rPr>
+      </w:pPr>
+    </w:p>
+    <w:p>
+      <w:pPr>
+        <w:ind w:firstLine="708"/>
+        <w:jc w:val="center"/>
+        <w:rPr>
+          <w:rFonts w:ascii="Arial" w:hAnsi="Arial" w:cs="Arial"/>
+          <w:sz w:val="24"/>
+          <w:szCs w:val="24"/>
+        </w:rPr>
+      </w:pPr>
+    </w:p>
+    <w:p>
+      <w:pPr>
+        <w:ind w:firstLine="708"/>
+        <w:jc w:val="center"/>
+        <w:rPr>
+          <w:rFonts w:ascii="Arial" w:hAnsi="Arial" w:cs="Arial"/>
+          <w:sz w:val="24"/>
+          <w:szCs w:val="24"/>
+        </w:rPr>
+      </w:pPr>
+    </w:p>
+    <w:p>
+      <w:pPr>
+        <w:ind w:firstLine="708"/>
+        <w:jc w:val="center"/>
+        <w:rPr>
+          <w:rFonts w:ascii="Arial" w:hAnsi="Arial" w:cs="Arial"/>
+          <w:sz w:val="24"/>
+          <w:szCs w:val="24"/>
+        </w:rPr>
+      </w:pPr>
+    </w:p>
+    <w:p>
+      <w:pPr>
+        <w:ind w:firstLine="708"/>
+        <w:jc w:val="center"/>
+        <w:rPr>
+          <w:rFonts w:ascii="Arial" w:hAnsi="Arial" w:cs="Arial"/>
+          <w:sz w:val="24"/>
+          <w:szCs w:val="24"/>
+        </w:rPr>
+      </w:pPr>
+    </w:p>
+    <w:p>
+      <w:pPr>
+        <w:ind w:firstLine="708"/>
+        <w:jc w:val="center"/>
+        <w:rPr>
+          <w:rFonts w:ascii="Arial" w:hAnsi="Arial" w:cs="Arial"/>
+          <w:sz w:val="24"/>
+          <w:szCs w:val="24"/>
+        </w:rPr>
+      </w:pPr>
+    </w:p>
+    <w:p>
+      <w:pPr>
+        <w:ind w:firstLine="708"/>
+        <w:jc w:val="center"/>
+        <w:rPr>
+          <w:rFonts w:ascii="Arial" w:hAnsi="Arial" w:cs="Arial"/>
+          <w:sz w:val="24"/>
+          <w:szCs w:val="24"/>
+        </w:rPr>
+      </w:pPr>
+    </w:p>
+    <w:p>
+      <w:pPr>
+        <w:ind w:firstLine="708"/>
+        <w:jc w:val="center"/>
+        <w:rPr>
+          <w:rFonts w:ascii="Arial" w:hAnsi="Arial" w:cs="Arial"/>
+          <w:sz w:val="24"/>
+          <w:szCs w:val="24"/>
+        </w:rPr>
+      </w:pPr>
+    </w:p>
+    <w:p>
+      <w:pPr>
+        <w:ind w:firstLine="708"/>
+        <w:jc w:val="center"/>
+        <w:rPr>
+          <w:rFonts w:ascii="Arial" w:hAnsi="Arial" w:cs="Arial"/>
+          <w:sz w:val="24"/>
+          <w:szCs w:val="24"/>
+        </w:rPr>
+      </w:pPr>
+    </w:p>
+    <w:p>
+      <w:pPr>
+        <w:ind w:firstLine="708"/>
+        <w:jc w:val="center"/>
+        <w:rPr>
+          <w:rFonts w:ascii="Arial" w:hAnsi="Arial" w:cs="Arial"/>
+          <w:sz w:val="24"/>
+          <w:szCs w:val="24"/>
+        </w:rPr>
+      </w:pPr>
+    </w:p>
+    <w:p>
+      <w:pPr>
         <w:ind w:left="708"/>
         <w:rPr>
           <w:rFonts w:ascii="Arial" w:hAnsi="Arial" w:cs="Arial"/>
@@ -4517,24 +5155,14 @@
         </w:rPr>
         <w:t xml:space="preserve">Para melhor gestão e divisão de requisitos do nosso projeto, nós optamos pelo auxílio da ferramenta da gestão chamada </w:t>
       </w:r>
-      <w:proofErr w:type="spellStart"/>
-      <w:r>
-        <w:rPr>
-          <w:rFonts w:ascii="Bahnschrift Light" w:hAnsi="Bahnschrift Light" w:cs="Arial"/>
-          <w:sz w:val="24"/>
-          <w:szCs w:val="24"/>
-        </w:rPr>
-        <w:t>P</w:t>
-      </w:r>
-      <w:r>
-        <w:rPr>
-          <w:rFonts w:ascii="Bahnschrift Light" w:hAnsi="Bahnschrift Light" w:cs="Arial"/>
-          <w:sz w:val="24"/>
-          <w:szCs w:val="24"/>
-        </w:rPr>
-        <w:t>lanner</w:t>
-      </w:r>
-      <w:proofErr w:type="spellEnd"/>
+      <w:r>
+        <w:rPr>
+          <w:rFonts w:ascii="Bahnschrift Light" w:hAnsi="Bahnschrift Light" w:cs="Arial"/>
+          <w:sz w:val="24"/>
+          <w:szCs w:val="24"/>
+        </w:rPr>
+        <w:t>Trello</w:t>
+      </w:r>
       <w:r>
         <w:rPr>
           <w:rFonts w:ascii="Bahnschrift Light" w:hAnsi="Bahnschrift Light" w:cs="Arial"/>
@@ -4549,31 +5177,7 @@
           <w:sz w:val="24"/>
           <w:szCs w:val="24"/>
         </w:rPr>
-        <w:t>um aplicativo de planejamento disponível na plataforma Microsoft 365</w:t>
-      </w:r>
-      <w:r>
-        <w:rPr>
-          <w:rFonts w:ascii="Bahnschrift Light" w:hAnsi="Bahnschrift Light" w:cs="Arial"/>
-          <w:sz w:val="24"/>
-          <w:szCs w:val="24"/>
-        </w:rPr>
-        <w:t xml:space="preserve"> (</w:t>
-      </w:r>
-      <w:r>
-        <w:rPr>
-          <w:rFonts w:ascii="Bahnschrift Light" w:hAnsi="Bahnschrift Light" w:cs="Arial"/>
-          <w:sz w:val="24"/>
-          <w:szCs w:val="24"/>
-        </w:rPr>
-        <w:t>disponível para assinantes premium, empresariais e educacionais do Microsoft 365</w:t>
-      </w:r>
-      <w:r>
-        <w:rPr>
-          <w:rFonts w:ascii="Bahnschrift Light" w:hAnsi="Bahnschrift Light" w:cs="Arial"/>
-          <w:sz w:val="24"/>
-          <w:szCs w:val="24"/>
-        </w:rPr>
-        <w:t>)</w:t>
+        <w:t>um aplicativo de planejamento</w:t>
       </w:r>
       <w:r>
         <w:rPr>
@@ -4589,23 +5193,71 @@
           <w:sz w:val="24"/>
           <w:szCs w:val="24"/>
         </w:rPr>
-        <w:t xml:space="preserve"> para o trabalho em equipe que pode ser </w:t>
-      </w:r>
-      <w:r>
-        <w:rPr>
-          <w:rFonts w:ascii="Bahnschrift Light" w:hAnsi="Bahnschrift Light" w:cs="Arial"/>
-          <w:sz w:val="24"/>
-          <w:szCs w:val="24"/>
-        </w:rPr>
-        <w:t xml:space="preserve">usado para </w:t>
-      </w:r>
-      <w:r>
-        <w:rPr>
-          <w:rFonts w:ascii="Bahnschrift Light" w:hAnsi="Bahnschrift Light" w:cs="Arial"/>
-          <w:sz w:val="24"/>
-          <w:szCs w:val="24"/>
-        </w:rPr>
-        <w:t>criar planos, atribuir tarefas, conversar sobre tarefas e ver gráficos do progresso da sua equipe</w:t>
+        <w:t xml:space="preserve"> para </w:t>
+      </w:r>
+      <w:r>
+        <w:rPr>
+          <w:rFonts w:ascii="Bahnschrift Light" w:hAnsi="Bahnschrift Light" w:cs="Arial"/>
+          <w:sz w:val="24"/>
+          <w:szCs w:val="24"/>
+        </w:rPr>
+        <w:t>a organização e planejamento do desenvolvimento, utilizado</w:t>
+      </w:r>
+      <w:r>
+        <w:rPr>
+          <w:rFonts w:ascii="Bahnschrift Light" w:hAnsi="Bahnschrift Light" w:cs="Arial"/>
+          <w:sz w:val="24"/>
+          <w:szCs w:val="24"/>
+        </w:rPr>
+        <w:t xml:space="preserve"> para </w:t>
+      </w:r>
+      <w:r>
+        <w:rPr>
+          <w:rFonts w:ascii="Bahnschrift Light" w:hAnsi="Bahnschrift Light" w:cs="Arial"/>
+          <w:sz w:val="24"/>
+          <w:szCs w:val="24"/>
+        </w:rPr>
+        <w:t xml:space="preserve">criar planos, atribuir tarefas, </w:t>
+      </w:r>
+      <w:r>
+        <w:rPr>
+          <w:rFonts w:ascii="Bahnschrift Light" w:hAnsi="Bahnschrift Light" w:cs="Arial"/>
+          <w:sz w:val="24"/>
+          <w:szCs w:val="24"/>
+        </w:rPr>
+        <w:t>receber e-mails referente as</w:t>
+      </w:r>
+      <w:r>
+        <w:rPr>
+          <w:rFonts w:ascii="Bahnschrift Light" w:hAnsi="Bahnschrift Light" w:cs="Arial"/>
+          <w:sz w:val="24"/>
+          <w:szCs w:val="24"/>
+        </w:rPr>
+        <w:t xml:space="preserve"> tarefas</w:t>
+      </w:r>
+      <w:r>
+        <w:rPr>
+          <w:rFonts w:ascii="Bahnschrift Light" w:hAnsi="Bahnschrift Light" w:cs="Arial"/>
+          <w:sz w:val="24"/>
+          <w:szCs w:val="24"/>
+        </w:rPr>
+        <w:t xml:space="preserve">, datas e requisitos a cumprir </w:t>
+      </w:r>
+      <w:r>
+        <w:rPr>
+          <w:rFonts w:ascii="Bahnschrift Light" w:hAnsi="Bahnschrift Light" w:cs="Arial"/>
+          <w:sz w:val="24"/>
+          <w:szCs w:val="24"/>
+        </w:rPr>
+        <w:t>e ver gráficos do progresso</w:t>
+      </w:r>
+      <w:r>
+        <w:rPr>
+          <w:rFonts w:ascii="Bahnschrift Light" w:hAnsi="Bahnschrift Light" w:cs="Arial"/>
+          <w:sz w:val="24"/>
+          <w:szCs w:val="24"/>
+        </w:rPr>
+        <w:t xml:space="preserve"> pessoal</w:t>
       </w:r>
       <w:r>
         <w:rPr>
@@ -4632,7 +5284,47 @@
           <w:szCs w:val="24"/>
         </w:rPr>
         <w:tab/>
-        <w:t>Agora, para a organização do processo/desenvolvimento do projeto, opt</w:t>
+        <w:t>Agora, para a organização</w:t>
+      </w:r>
+      <w:r>
+        <w:rPr>
+          <w:rFonts w:ascii="Bahnschrift Light" w:hAnsi="Bahnschrift Light" w:cs="Arial"/>
+          <w:sz w:val="24"/>
+          <w:szCs w:val="24"/>
+        </w:rPr>
+        <w:t xml:space="preserve"> e armazenamento dos arquivos técnicos </w:t>
+      </w:r>
+      <w:r>
+        <w:rPr>
+          <w:rFonts w:ascii="Bahnschrift Light" w:hAnsi="Bahnschrift Light" w:cs="Arial"/>
+          <w:sz w:val="24"/>
+          <w:szCs w:val="24"/>
+        </w:rPr>
+        <w:t xml:space="preserve">do processo/desenvolvimento </w:t>
+      </w:r>
+      <w:r>
+        <w:rPr>
+          <w:rFonts w:ascii="Bahnschrift Light" w:hAnsi="Bahnschrift Light" w:cs="Arial"/>
+          <w:sz w:val="24"/>
+          <w:szCs w:val="24"/>
+        </w:rPr>
+        <w:t>e a documentação</w:t>
+      </w:r>
+      <w:r>
+        <w:rPr>
+          <w:rFonts w:ascii="Bahnschrift Light" w:hAnsi="Bahnschrift Light" w:cs="Arial"/>
+          <w:sz w:val="24"/>
+          <w:szCs w:val="24"/>
+        </w:rPr>
+        <w:t xml:space="preserve"> assegurando o entendimento e continuidade do projeto</w:t>
+      </w:r>
+      <w:r>
+        <w:rPr>
+          <w:rFonts w:ascii="Bahnschrift Light" w:hAnsi="Bahnschrift Light" w:cs="Arial"/>
+          <w:sz w:val="24"/>
+          <w:szCs w:val="24"/>
+        </w:rPr>
+        <w:t>, opt</w:t>
       </w:r>
       <w:r>
         <w:rPr>
@@ -4648,64 +5340,47 @@
           <w:sz w:val="24"/>
           <w:szCs w:val="24"/>
         </w:rPr>
-        <w:t xml:space="preserve"> em usar a ferramenta GitHub e </w:t>
-      </w:r>
-      <w:proofErr w:type="spellStart"/>
-      <w:r>
-        <w:rPr>
-          <w:rFonts w:ascii="Bahnschrift Light" w:hAnsi="Bahnschrift Light" w:cs="Arial"/>
-          <w:sz w:val="24"/>
-          <w:szCs w:val="24"/>
-        </w:rPr>
-        <w:t>Git</w:t>
-      </w:r>
-      <w:proofErr w:type="spellEnd"/>
-    </w:p>
-    <w:p>
-      <w:pPr>
-        <w:jc w:val="both"/>
-        <w:rPr>
-          <w:rFonts w:ascii="Bahnschrift Light" w:hAnsi="Bahnschrift Light" w:cs="Arial"/>
-          <w:sz w:val="24"/>
-          <w:szCs w:val="24"/>
-        </w:rPr>
-      </w:pPr>
-    </w:p>
-    <w:p>
-      <w:pPr>
-        <w:spacing w:before="15" w:line="360" w:lineRule="auto"/>
-        <w:ind w:firstLine="708"/>
+        <w:t xml:space="preserve"> em usar a ferramenta GitHub e Git</w:t>
+      </w:r>
+      <w:r>
+        <w:rPr>
+          <w:rFonts w:ascii="Bahnschrift Light" w:hAnsi="Bahnschrift Light" w:cs="Arial"/>
+          <w:sz w:val="24"/>
+          <w:szCs w:val="24"/>
+        </w:rPr>
+        <w:t xml:space="preserve"> com uma </w:t>
+      </w:r>
+      <w:r>
         <w:rPr>
           <w:rFonts w:ascii="Bahnschrift Light" w:eastAsia="Bahnschrift Light" w:hAnsi="Bahnschrift Light" w:cs="Bahnschrift Light"/>
           <w:sz w:val="24"/>
           <w:szCs w:val="24"/>
         </w:rPr>
-      </w:pPr>
+        <w:t>p</w:t>
+      </w:r>
       <w:r>
         <w:rPr>
           <w:rFonts w:ascii="Bahnschrift Light" w:eastAsia="Bahnschrift Light" w:hAnsi="Bahnschrift Light" w:cs="Bahnschrift Light"/>
           <w:sz w:val="24"/>
           <w:szCs w:val="24"/>
         </w:rPr>
-        <w:t xml:space="preserve">Padronização para os </w:t>
-      </w:r>
-      <w:proofErr w:type="spellStart"/>
+        <w:t>adronização para os commits</w:t>
+      </w:r>
       <w:r>
         <w:rPr>
           <w:rFonts w:ascii="Bahnschrift Light" w:eastAsia="Bahnschrift Light" w:hAnsi="Bahnschrift Light" w:cs="Bahnschrift Light"/>
           <w:sz w:val="24"/>
           <w:szCs w:val="24"/>
         </w:rPr>
-        <w:t>commits</w:t>
-      </w:r>
-      <w:proofErr w:type="spellEnd"/>
+        <w:t xml:space="preserve"> (tentativas de alterações)</w:t>
+      </w:r>
       <w:r>
         <w:rPr>
           <w:rFonts w:ascii="Bahnschrift Light" w:eastAsia="Bahnschrift Light" w:hAnsi="Bahnschrift Light" w:cs="Bahnschrift Light"/>
           <w:sz w:val="24"/>
           <w:szCs w:val="24"/>
         </w:rPr>
-        <w:t xml:space="preserve"> (tentativas de alterações)</w:t>
+        <w:t xml:space="preserve">: Método Convencional, funcionando basicamente com regra de digitação para facilitar o entendimento de cada mudança efetuada nos códigos e armazenadas no GitHub. </w:t>
       </w:r>
       <w:r>
         <w:rPr>
@@ -4713,7 +5388,7 @@
           <w:sz w:val="24"/>
           <w:szCs w:val="24"/>
         </w:rPr>
-        <w:t xml:space="preserve">: Método Convencional, funcionando basicamente com regra de digitação para facilitar o entendimento de cada mudança efetuada nos códigos e armazenadas no GitHub. </w:t>
+        <w:t xml:space="preserve">Trata-se de uma padronização profissional implementada no meu grupo </w:t>
       </w:r>
       <w:r>
         <w:rPr>
@@ -4721,7 +5396,7 @@
           <w:sz w:val="24"/>
           <w:szCs w:val="24"/>
         </w:rPr>
-        <w:t xml:space="preserve">Trata-se de uma padronização profissional implementada no meu grupo </w:t>
+        <w:t xml:space="preserve">de pesquisa e inovação na faculdade SPTECH </w:t>
       </w:r>
       <w:r>
         <w:rPr>
@@ -4729,7 +5404,15 @@
           <w:sz w:val="24"/>
           <w:szCs w:val="24"/>
         </w:rPr>
-        <w:t xml:space="preserve">de pesquisa e inovação na faculdade SPTECH e decidi implementar </w:t>
+        <w:t>que</w:t>
+      </w:r>
+      <w:r>
+        <w:rPr>
+          <w:rFonts w:ascii="Bahnschrift Light" w:eastAsia="Bahnschrift Light" w:hAnsi="Bahnschrift Light" w:cs="Bahnschrift Light"/>
+          <w:sz w:val="24"/>
+          <w:szCs w:val="24"/>
+        </w:rPr>
+        <w:t xml:space="preserve"> decidi implementar </w:t>
       </w:r>
       <w:r>
         <w:rPr>
@@ -4942,38 +5625,7 @@
           <w:sz w:val="24"/>
           <w:szCs w:val="24"/>
         </w:rPr>
-        <w:t xml:space="preserve">do código (espaço em branco, formatação, limpeza de </w:t>
-      </w:r>
-      <w:proofErr w:type="gramStart"/>
-      <w:r>
-        <w:rPr>
-          <w:rFonts w:ascii="Bahnschrift Light" w:eastAsia="Bahnschrift Light" w:hAnsi="Bahnschrift Light" w:cs="Bahnschrift Light"/>
-          <w:color w:val="000000" w:themeColor="text1"/>
-          <w:sz w:val="24"/>
-          <w:szCs w:val="24"/>
-        </w:rPr>
-        <w:t xml:space="preserve">código </w:t>
-      </w:r>
-      <w:proofErr w:type="spellStart"/>
-      <w:r>
-        <w:rPr>
-          <w:rFonts w:ascii="Bahnschrift Light" w:eastAsia="Bahnschrift Light" w:hAnsi="Bahnschrift Light" w:cs="Bahnschrift Light"/>
-          <w:color w:val="000000" w:themeColor="text1"/>
-          <w:sz w:val="24"/>
-          <w:szCs w:val="24"/>
-        </w:rPr>
-        <w:t>etc</w:t>
-      </w:r>
-      <w:proofErr w:type="spellEnd"/>
-      <w:proofErr w:type="gramEnd"/>
-      <w:r>
-        <w:rPr>
-          <w:rFonts w:ascii="Bahnschrift Light" w:eastAsia="Bahnschrift Light" w:hAnsi="Bahnschrift Light" w:cs="Bahnschrift Light"/>
-          <w:color w:val="000000" w:themeColor="text1"/>
-          <w:sz w:val="24"/>
-          <w:szCs w:val="24"/>
-        </w:rPr>
-        <w:t>).</w:t>
+        <w:t>do código (espaço em branco, formatação, limpeza de código etc).</w:t>
       </w:r>
     </w:p>
     <w:p>
@@ -5071,7 +5723,6 @@
           <w:szCs w:val="24"/>
         </w:rPr>
       </w:pPr>
-      <w:proofErr w:type="spellStart"/>
       <w:r>
         <w:rPr>
           <w:rFonts w:ascii="Bahnschrift SemiBold" w:eastAsia="Bahnschrift Light" w:hAnsi="Bahnschrift SemiBold" w:cs="Bahnschrift Light"/>
@@ -5083,7 +5734,6 @@
         </w:rPr>
         <w:t>perf</w:t>
       </w:r>
-      <w:proofErr w:type="spellEnd"/>
       <w:r>
         <w:rPr>
           <w:rFonts w:ascii="Bahnschrift Light" w:eastAsia="Bahnschrift Light" w:hAnsi="Bahnschrift Light" w:cs="Bahnschrift Light"/>
@@ -5102,27 +5752,7 @@
           <w:sz w:val="24"/>
           <w:szCs w:val="24"/>
         </w:rPr>
-        <w:t xml:space="preserve"> </w:t>
-      </w:r>
-      <w:proofErr w:type="spellStart"/>
-      <w:r>
-        <w:rPr>
-          <w:rFonts w:ascii="Bahnschrift Light" w:eastAsia="Bahnschrift Light" w:hAnsi="Bahnschrift Light" w:cs="Bahnschrift Light"/>
-          <w:color w:val="000000" w:themeColor="text1"/>
-          <w:sz w:val="24"/>
-          <w:szCs w:val="24"/>
-        </w:rPr>
-        <w:t>Commits</w:t>
-      </w:r>
-      <w:proofErr w:type="spellEnd"/>
-      <w:r>
-        <w:rPr>
-          <w:rFonts w:ascii="Bahnschrift Light" w:eastAsia="Bahnschrift Light" w:hAnsi="Bahnschrift Light" w:cs="Bahnschrift Light"/>
-          <w:color w:val="000000" w:themeColor="text1"/>
-          <w:sz w:val="24"/>
-          <w:szCs w:val="24"/>
-        </w:rPr>
-        <w:t xml:space="preserve"> relacionados a melhora de performance em geral.</w:t>
+        <w:t xml:space="preserve"> Commits relacionados a melhora de performance em geral.</w:t>
       </w:r>
     </w:p>
     <w:p>
@@ -5139,7 +5769,6 @@
           <w:szCs w:val="24"/>
         </w:rPr>
       </w:pPr>
-      <w:proofErr w:type="spellStart"/>
       <w:r>
         <w:rPr>
           <w:rFonts w:ascii="Bahnschrift Light" w:eastAsia="Bahnschrift Light" w:hAnsi="Bahnschrift Light" w:cs="Bahnschrift Light"/>
@@ -5149,19 +5778,7 @@
           <w:sz w:val="24"/>
           <w:szCs w:val="24"/>
         </w:rPr>
-        <w:t>test</w:t>
-      </w:r>
-      <w:proofErr w:type="spellEnd"/>
-      <w:r>
-        <w:rPr>
-          <w:rFonts w:ascii="Bahnschrift Light" w:eastAsia="Bahnschrift Light" w:hAnsi="Bahnschrift Light" w:cs="Bahnschrift Light"/>
-          <w:b/>
-          <w:bCs/>
-          <w:color w:val="000000" w:themeColor="text1"/>
-          <w:sz w:val="24"/>
-          <w:szCs w:val="24"/>
-        </w:rPr>
-        <w:t>:</w:t>
+        <w:t>test:</w:t>
       </w:r>
       <w:r>
         <w:rPr>
@@ -5170,27 +5787,7 @@
           <w:sz w:val="24"/>
           <w:szCs w:val="24"/>
         </w:rPr>
-        <w:t xml:space="preserve"> </w:t>
-      </w:r>
-      <w:proofErr w:type="spellStart"/>
-      <w:r>
-        <w:rPr>
-          <w:rFonts w:ascii="Bahnschrift Light" w:eastAsia="Bahnschrift Light" w:hAnsi="Bahnschrift Light" w:cs="Bahnschrift Light"/>
-          <w:color w:val="000000" w:themeColor="text1"/>
-          <w:sz w:val="24"/>
-          <w:szCs w:val="24"/>
-        </w:rPr>
-        <w:t>Commits</w:t>
-      </w:r>
-      <w:proofErr w:type="spellEnd"/>
-      <w:r>
-        <w:rPr>
-          <w:rFonts w:ascii="Bahnschrift Light" w:eastAsia="Bahnschrift Light" w:hAnsi="Bahnschrift Light" w:cs="Bahnschrift Light"/>
-          <w:color w:val="000000" w:themeColor="text1"/>
-          <w:sz w:val="24"/>
-          <w:szCs w:val="24"/>
-        </w:rPr>
-        <w:t xml:space="preserve"> relacionados a adição de testes ou correção de testes.</w:t>
+        <w:t xml:space="preserve"> Commits relacionados a adição de testes ou correção de testes.</w:t>
       </w:r>
       <w:r>
         <w:br/>
@@ -5321,7 +5918,6 @@
           <w:sz w:val="24"/>
           <w:szCs w:val="24"/>
         </w:rPr>
-        <w:lastRenderedPageBreak/>
         <w:t>docs</w:t>
       </w:r>
       <w:r>
@@ -5344,6 +5940,28 @@
         </w:rPr>
         <w:t>Commits relacionados a documentação, como o README.md.</w:t>
       </w:r>
+    </w:p>
+    <w:p>
+      <w:pPr>
+        <w:spacing w:before="15" w:line="360" w:lineRule="auto"/>
+        <w:rPr>
+          <w:rFonts w:ascii="Bahnschrift Light" w:eastAsia="Bahnschrift Light" w:hAnsi="Bahnschrift Light" w:cs="Bahnschrift Light"/>
+          <w:color w:val="000000" w:themeColor="text1"/>
+          <w:sz w:val="24"/>
+          <w:szCs w:val="24"/>
+        </w:rPr>
+      </w:pPr>
+    </w:p>
+    <w:p>
+      <w:pPr>
+        <w:spacing w:before="15" w:line="360" w:lineRule="auto"/>
+        <w:rPr>
+          <w:rFonts w:ascii="Bahnschrift Light" w:eastAsia="Bahnschrift Light" w:hAnsi="Bahnschrift Light" w:cs="Bahnschrift Light"/>
+          <w:color w:val="000000" w:themeColor="text1"/>
+          <w:sz w:val="24"/>
+          <w:szCs w:val="24"/>
+        </w:rPr>
+      </w:pPr>
     </w:p>
     <w:p>
       <w:pPr>
@@ -5414,7 +6032,6 @@
           <w:szCs w:val="24"/>
         </w:rPr>
       </w:pPr>
-      <w:proofErr w:type="gramStart"/>
       <w:r>
         <w:rPr>
           <w:rFonts w:ascii="Bahnschrift Light" w:eastAsia="Bahnschrift Light" w:hAnsi="Bahnschrift Light" w:cs="Bahnschrift Light"/>
@@ -5422,17 +6039,7 @@
           <w:sz w:val="24"/>
           <w:szCs w:val="24"/>
         </w:rPr>
-        <w:t>Criei uma nova</w:t>
-      </w:r>
-      <w:proofErr w:type="gramEnd"/>
-      <w:r>
-        <w:rPr>
-          <w:rFonts w:ascii="Bahnschrift Light" w:eastAsia="Bahnschrift Light" w:hAnsi="Bahnschrift Light" w:cs="Bahnschrift Light"/>
-          <w:color w:val="000000" w:themeColor="text1"/>
-          <w:sz w:val="24"/>
-          <w:szCs w:val="24"/>
-        </w:rPr>
-        <w:t xml:space="preserve"> página para o site: ‘feat (Cadastro): Criação da tela cadastro.’</w:t>
+        <w:t>Criei uma nova página para o site: ‘feat (Cadastro): Criação da tela cadastro.’</w:t>
       </w:r>
     </w:p>
     <w:p>
@@ -5459,7 +6066,6 @@
         <w:t>Reduzi o número de ifs em uma função: ‘refactor (Login/script.js): Otimização na função “</w:t>
       </w:r>
       <w:bookmarkStart w:id="11" w:name="_Int_qC7u2GaJ"/>
-      <w:proofErr w:type="gramStart"/>
       <w:r>
         <w:rPr>
           <w:rFonts w:ascii="Bahnschrift Light" w:eastAsia="Bahnschrift Light" w:hAnsi="Bahnschrift Light" w:cs="Bahnschrift Light"/>
@@ -5470,7 +6076,6 @@
         <w:t>autenticar(</w:t>
       </w:r>
       <w:bookmarkEnd w:id="11"/>
-      <w:proofErr w:type="gramEnd"/>
       <w:r>
         <w:rPr>
           <w:rFonts w:ascii="Bahnschrift Light" w:eastAsia="Bahnschrift Light" w:hAnsi="Bahnschrift Light" w:cs="Bahnschrift Light"/>
@@ -5502,27 +6107,7 @@
           <w:sz w:val="24"/>
           <w:szCs w:val="24"/>
         </w:rPr>
-        <w:t>Mudei a cor dos botões de uma tela: ‘</w:t>
-      </w:r>
-      <w:proofErr w:type="gramStart"/>
-      <w:r>
-        <w:rPr>
-          <w:rFonts w:ascii="Bahnschrift Light" w:eastAsia="Bahnschrift Light" w:hAnsi="Bahnschrift Light" w:cs="Bahnschrift Light"/>
-          <w:color w:val="000000" w:themeColor="text1"/>
-          <w:sz w:val="24"/>
-          <w:szCs w:val="24"/>
-        </w:rPr>
-        <w:t>style(</w:t>
-      </w:r>
-      <w:proofErr w:type="gramEnd"/>
-      <w:r>
-        <w:rPr>
-          <w:rFonts w:ascii="Bahnschrift Light" w:eastAsia="Bahnschrift Light" w:hAnsi="Bahnschrift Light" w:cs="Bahnschrift Light"/>
-          <w:color w:val="000000" w:themeColor="text1"/>
-          <w:sz w:val="24"/>
-          <w:szCs w:val="24"/>
-        </w:rPr>
-        <w:t>Home/style.css): Mudança na cor dos botões para #cdcdcd.’</w:t>
+        <w:t>Mudei a cor dos botões de uma tela: ‘style(Home/style.css): Mudança na cor dos botões para #cdcdcd.’</w:t>
       </w:r>
     </w:p>
     <w:p>
@@ -5604,56 +6189,6 @@
       <w:pPr>
         <w:jc w:val="both"/>
         <w:rPr>
-          <w:rFonts w:ascii="Bahnschrift Light" w:hAnsi="Bahnschrift Light" w:cs="Arial"/>
-          <w:sz w:val="24"/>
-          <w:szCs w:val="24"/>
-        </w:rPr>
-      </w:pPr>
-    </w:p>
-    <w:p>
-      <w:pPr>
-        <w:jc w:val="both"/>
-        <w:rPr>
-          <w:rFonts w:ascii="Bahnschrift Light" w:hAnsi="Bahnschrift Light" w:cs="Arial"/>
-          <w:sz w:val="24"/>
-          <w:szCs w:val="24"/>
-        </w:rPr>
-      </w:pPr>
-    </w:p>
-    <w:p>
-      <w:pPr>
-        <w:jc w:val="both"/>
-        <w:rPr>
-          <w:rFonts w:ascii="Bahnschrift Light" w:hAnsi="Bahnschrift Light" w:cs="Arial"/>
-          <w:sz w:val="24"/>
-          <w:szCs w:val="24"/>
-        </w:rPr>
-      </w:pPr>
-    </w:p>
-    <w:p>
-      <w:pPr>
-        <w:jc w:val="both"/>
-        <w:rPr>
-          <w:rFonts w:ascii="Bahnschrift Light" w:hAnsi="Bahnschrift Light" w:cs="Arial"/>
-          <w:sz w:val="24"/>
-          <w:szCs w:val="24"/>
-        </w:rPr>
-      </w:pPr>
-    </w:p>
-    <w:p>
-      <w:pPr>
-        <w:jc w:val="both"/>
-        <w:rPr>
-          <w:rFonts w:ascii="Bahnschrift Light" w:hAnsi="Bahnschrift Light" w:cs="Arial"/>
-          <w:sz w:val="24"/>
-          <w:szCs w:val="24"/>
-        </w:rPr>
-      </w:pPr>
-    </w:p>
-    <w:p>
-      <w:pPr>
-        <w:jc w:val="both"/>
-        <w:rPr>
           <w:rFonts w:ascii="Arial" w:hAnsi="Arial" w:cs="Arial"/>
           <w:sz w:val="24"/>
           <w:szCs w:val="24"/>
@@ -5697,74 +6232,7 @@
         <w:jc w:val="center"/>
       </w:pPr>
     </w:p>
-    <w:p>
-      <w:pPr>
-        <w:pStyle w:val="Ttulo2"/>
-        <w:ind w:firstLine="357"/>
-        <w:rPr>
-          <w:rFonts w:ascii="Bahnschrift SemiBold" w:hAnsi="Bahnschrift SemiBold" w:cs="Arial"/>
-          <w:b/>
-          <w:bCs/>
-          <w:color w:val="auto"/>
-        </w:rPr>
-      </w:pPr>
-      <w:r>
-        <w:rPr>
-          <w:rFonts w:ascii="Bahnschrift SemiBold" w:hAnsi="Bahnschrift SemiBold" w:cs="Arial"/>
-          <w:b/>
-          <w:bCs/>
-          <w:color w:val="auto"/>
-        </w:rPr>
-        <w:t>2.</w:t>
-      </w:r>
-      <w:r>
-        <w:rPr>
-          <w:rFonts w:ascii="Bahnschrift SemiBold" w:hAnsi="Bahnschrift SemiBold" w:cs="Arial"/>
-          <w:b/>
-          <w:bCs/>
-          <w:color w:val="auto"/>
-        </w:rPr>
-        <w:t>5</w:t>
-      </w:r>
-      <w:r>
-        <w:rPr>
-          <w:rFonts w:ascii="Bahnschrift SemiBold" w:hAnsi="Bahnschrift SemiBold" w:cs="Arial"/>
-          <w:b/>
-          <w:bCs/>
-          <w:color w:val="auto"/>
-        </w:rPr>
-        <w:t xml:space="preserve"> </w:t>
-      </w:r>
-      <w:r>
-        <w:rPr>
-          <w:rFonts w:ascii="Bahnschrift SemiBold" w:hAnsi="Bahnschrift SemiBold" w:cs="Arial"/>
-          <w:b/>
-          <w:bCs/>
-          <w:color w:val="auto"/>
-        </w:rPr>
-        <w:t xml:space="preserve">Estabelecendo a dinâmica </w:t>
-      </w:r>
-      <w:r>
-        <w:rPr>
-          <w:rFonts w:ascii="Bahnschrift SemiBold" w:hAnsi="Bahnschrift SemiBold" w:cs="Arial"/>
-          <w:b/>
-          <w:bCs/>
-          <w:color w:val="auto"/>
-        </w:rPr>
-        <w:t xml:space="preserve">para desenvolvimento do </w:t>
-      </w:r>
-      <w:proofErr w:type="spellStart"/>
-      <w:r>
-        <w:rPr>
-          <w:rFonts w:ascii="Bahnschrift SemiBold" w:hAnsi="Bahnschrift SemiBold" w:cs="Arial"/>
-          <w:b/>
-          <w:bCs/>
-          <w:color w:val="auto"/>
-        </w:rPr>
-        <w:t>prjeto</w:t>
-      </w:r>
-      <w:proofErr w:type="spellEnd"/>
-    </w:p>
+    <w:p/>
     <w:p/>
     <w:p>
       <w:pPr>
@@ -5834,410 +6302,6 @@
     </w:p>
     <w:p>
       <w:pPr>
-        <w:ind w:left="708"/>
-        <w:jc w:val="center"/>
-        <w:rPr>
-          <w:rFonts w:ascii="Bahnschrift Light" w:hAnsi="Bahnschrift Light"/>
-          <w:sz w:val="24"/>
-          <w:szCs w:val="24"/>
-        </w:rPr>
-      </w:pPr>
-    </w:p>
-    <w:p>
-      <w:pPr>
-        <w:ind w:left="708"/>
-        <w:jc w:val="center"/>
-        <w:rPr>
-          <w:rFonts w:ascii="Bahnschrift Light" w:hAnsi="Bahnschrift Light"/>
-          <w:sz w:val="24"/>
-          <w:szCs w:val="24"/>
-        </w:rPr>
-      </w:pPr>
-    </w:p>
-    <w:p>
-      <w:pPr>
-        <w:pStyle w:val="Ttulo2"/>
-        <w:ind w:firstLine="357"/>
-        <w:rPr>
-          <w:rFonts w:ascii="Bahnschrift SemiBold" w:hAnsi="Bahnschrift SemiBold" w:cs="Arial"/>
-          <w:b/>
-          <w:bCs/>
-          <w:color w:val="auto"/>
-        </w:rPr>
-      </w:pPr>
-      <w:r>
-        <w:rPr>
-          <w:rFonts w:ascii="Bahnschrift SemiBold" w:hAnsi="Bahnschrift SemiBold" w:cs="Arial"/>
-          <w:b/>
-          <w:bCs/>
-          <w:color w:val="auto"/>
-        </w:rPr>
-        <w:t>2.</w:t>
-      </w:r>
-      <w:r>
-        <w:rPr>
-          <w:rFonts w:ascii="Bahnschrift SemiBold" w:hAnsi="Bahnschrift SemiBold" w:cs="Arial"/>
-          <w:b/>
-          <w:bCs/>
-          <w:color w:val="auto"/>
-        </w:rPr>
-        <w:t>6 Dados</w:t>
-      </w:r>
-    </w:p>
-    <w:p/>
-    <w:p>
-      <w:pPr>
-        <w:ind w:firstLine="708"/>
-        <w:rPr>
-          <w:rFonts w:ascii="Bahnschrift Light" w:hAnsi="Bahnschrift Light"/>
-          <w:sz w:val="24"/>
-          <w:szCs w:val="24"/>
-        </w:rPr>
-      </w:pPr>
-    </w:p>
-    <w:p>
-      <w:pPr>
-        <w:spacing w:line="360" w:lineRule="auto"/>
-        <w:ind w:left="720"/>
-        <w:rPr>
-          <w:rFonts w:ascii="Bahnschrift Light" w:eastAsia="Bahnschrift Light" w:hAnsi="Bahnschrift Light" w:cs="Bahnschrift Light"/>
-          <w:sz w:val="24"/>
-          <w:szCs w:val="24"/>
-        </w:rPr>
-      </w:pPr>
-      <w:r>
-        <w:rPr>
-          <w:rFonts w:ascii="Bahnschrift Light" w:eastAsia="Bahnschrift Light" w:hAnsi="Bahnschrift Light" w:cs="Bahnschrift Light"/>
-          <w:sz w:val="24"/>
-          <w:szCs w:val="24"/>
-        </w:rPr>
-        <w:t xml:space="preserve">Padronização de Variáveis: </w:t>
-      </w:r>
-      <w:proofErr w:type="spellStart"/>
-      <w:r>
-        <w:rPr>
-          <w:rFonts w:ascii="Bahnschrift Light" w:eastAsia="Bahnschrift Light" w:hAnsi="Bahnschrift Light" w:cs="Bahnschrift Light"/>
-          <w:sz w:val="24"/>
-          <w:szCs w:val="24"/>
-        </w:rPr>
-        <w:t>Snake</w:t>
-      </w:r>
-      <w:proofErr w:type="spellEnd"/>
-      <w:r>
-        <w:rPr>
-          <w:rFonts w:ascii="Bahnschrift Light" w:eastAsia="Bahnschrift Light" w:hAnsi="Bahnschrift Light" w:cs="Bahnschrift Light"/>
-          <w:sz w:val="24"/>
-          <w:szCs w:val="24"/>
-        </w:rPr>
-        <w:t xml:space="preserve"> Case e Camel Case</w:t>
-      </w:r>
-    </w:p>
-    <w:p>
-      <w:pPr>
-        <w:pStyle w:val="PargrafodaLista"/>
-        <w:numPr>
-          <w:ilvl w:val="0"/>
-          <w:numId w:val="4"/>
-        </w:numPr>
-        <w:spacing w:line="360" w:lineRule="auto"/>
-        <w:rPr>
-          <w:rFonts w:ascii="Bahnschrift Light" w:eastAsia="Bahnschrift Light" w:hAnsi="Bahnschrift Light" w:cs="Bahnschrift Light"/>
-          <w:color w:val="000000" w:themeColor="text1"/>
-          <w:sz w:val="24"/>
-          <w:szCs w:val="24"/>
-        </w:rPr>
-      </w:pPr>
-      <w:r>
-        <w:rPr>
-          <w:rFonts w:ascii="Bahnschrift Light" w:eastAsia="Bahnschrift Light" w:hAnsi="Bahnschrift Light" w:cs="Bahnschrift Light"/>
-          <w:color w:val="000000" w:themeColor="text1"/>
-          <w:sz w:val="24"/>
-          <w:szCs w:val="24"/>
-        </w:rPr>
-        <w:t xml:space="preserve">As variáveis deverão uma abreviação da sua </w:t>
-      </w:r>
-      <w:proofErr w:type="spellStart"/>
-      <w:r>
-        <w:rPr>
-          <w:rFonts w:ascii="Bahnschrift Light" w:eastAsia="Bahnschrift Light" w:hAnsi="Bahnschrift Light" w:cs="Bahnschrift Light"/>
-          <w:color w:val="000000" w:themeColor="text1"/>
-          <w:sz w:val="24"/>
-          <w:szCs w:val="24"/>
-        </w:rPr>
-        <w:t>tag</w:t>
-      </w:r>
-      <w:proofErr w:type="spellEnd"/>
-      <w:r>
-        <w:rPr>
-          <w:rFonts w:ascii="Bahnschrift Light" w:eastAsia="Bahnschrift Light" w:hAnsi="Bahnschrift Light" w:cs="Bahnschrift Light"/>
-          <w:color w:val="000000" w:themeColor="text1"/>
-          <w:sz w:val="24"/>
-          <w:szCs w:val="24"/>
-        </w:rPr>
-        <w:t xml:space="preserve">/funcionalidade  </w:t>
-      </w:r>
-    </w:p>
-    <w:p>
-      <w:pPr>
-        <w:pStyle w:val="PargrafodaLista"/>
-        <w:numPr>
-          <w:ilvl w:val="0"/>
-          <w:numId w:val="4"/>
-        </w:numPr>
-        <w:spacing w:line="360" w:lineRule="auto"/>
-        <w:rPr>
-          <w:rFonts w:ascii="Bahnschrift Light" w:eastAsia="Bahnschrift Light" w:hAnsi="Bahnschrift Light" w:cs="Bahnschrift Light"/>
-          <w:color w:val="000000" w:themeColor="text1"/>
-          <w:sz w:val="24"/>
-          <w:szCs w:val="24"/>
-        </w:rPr>
-      </w:pPr>
-      <w:r>
-        <w:rPr>
-          <w:rFonts w:ascii="Bahnschrift Light" w:eastAsia="Bahnschrift Light" w:hAnsi="Bahnschrift Light" w:cs="Bahnschrift Light"/>
-          <w:color w:val="000000" w:themeColor="text1"/>
-          <w:sz w:val="24"/>
-          <w:szCs w:val="24"/>
-        </w:rPr>
-        <w:t>Em seguida usar formato “</w:t>
-      </w:r>
-      <w:proofErr w:type="spellStart"/>
-      <w:r>
-        <w:rPr>
-          <w:rFonts w:ascii="Bahnschrift Light" w:eastAsia="Bahnschrift Light" w:hAnsi="Bahnschrift Light" w:cs="Bahnschrift Light"/>
-          <w:color w:val="000000" w:themeColor="text1"/>
-          <w:sz w:val="24"/>
-          <w:szCs w:val="24"/>
-        </w:rPr>
-        <w:t>Snake</w:t>
-      </w:r>
-      <w:proofErr w:type="spellEnd"/>
-      <w:r>
-        <w:rPr>
-          <w:rFonts w:ascii="Bahnschrift Light" w:eastAsia="Bahnschrift Light" w:hAnsi="Bahnschrift Light" w:cs="Bahnschrift Light"/>
-          <w:color w:val="000000" w:themeColor="text1"/>
-          <w:sz w:val="24"/>
-          <w:szCs w:val="24"/>
-        </w:rPr>
-        <w:t xml:space="preserve"> Case” </w:t>
-      </w:r>
-    </w:p>
-    <w:p>
-      <w:pPr>
-        <w:pStyle w:val="PargrafodaLista"/>
-        <w:numPr>
-          <w:ilvl w:val="0"/>
-          <w:numId w:val="4"/>
-        </w:numPr>
-        <w:spacing w:line="360" w:lineRule="auto"/>
-        <w:rPr>
-          <w:rFonts w:ascii="Bahnschrift Light" w:eastAsia="Bahnschrift Light" w:hAnsi="Bahnschrift Light" w:cs="Bahnschrift Light"/>
-          <w:color w:val="000000" w:themeColor="text1"/>
-          <w:sz w:val="24"/>
-          <w:szCs w:val="24"/>
-        </w:rPr>
-      </w:pPr>
-      <w:r>
-        <w:rPr>
-          <w:rFonts w:ascii="Bahnschrift Light" w:eastAsia="Bahnschrift Light" w:hAnsi="Bahnschrift Light" w:cs="Bahnschrift Light"/>
-          <w:color w:val="000000" w:themeColor="text1"/>
-          <w:sz w:val="24"/>
-          <w:szCs w:val="24"/>
-        </w:rPr>
-        <w:t>Nome da variável em formato “Camel Case”</w:t>
-      </w:r>
-    </w:p>
-    <w:p>
-      <w:pPr>
-        <w:pStyle w:val="PargrafodaLista"/>
-        <w:numPr>
-          <w:ilvl w:val="0"/>
-          <w:numId w:val="4"/>
-        </w:numPr>
-        <w:spacing w:line="360" w:lineRule="auto"/>
-        <w:rPr>
-          <w:rFonts w:ascii="Bahnschrift Light" w:eastAsia="Bahnschrift Light" w:hAnsi="Bahnschrift Light" w:cs="Bahnschrift Light"/>
-          <w:color w:val="000000" w:themeColor="text1"/>
-          <w:sz w:val="24"/>
-          <w:szCs w:val="24"/>
-        </w:rPr>
-      </w:pPr>
-      <w:proofErr w:type="spellStart"/>
-      <w:r>
-        <w:rPr>
-          <w:rFonts w:ascii="Bahnschrift Light" w:eastAsia="Bahnschrift Light" w:hAnsi="Bahnschrift Light" w:cs="Bahnschrift Light"/>
-          <w:color w:val="000000" w:themeColor="text1"/>
-          <w:sz w:val="24"/>
-          <w:szCs w:val="24"/>
-        </w:rPr>
-        <w:t>Ex</w:t>
-      </w:r>
-      <w:proofErr w:type="spellEnd"/>
-      <w:r>
-        <w:rPr>
-          <w:rFonts w:ascii="Bahnschrift Light" w:eastAsia="Bahnschrift Light" w:hAnsi="Bahnschrift Light" w:cs="Bahnschrift Light"/>
-          <w:color w:val="000000" w:themeColor="text1"/>
-          <w:sz w:val="24"/>
-          <w:szCs w:val="24"/>
-        </w:rPr>
-        <w:t xml:space="preserve">: Uma variável de um input com nome de Nome do Usuário deverá ficar: </w:t>
-      </w:r>
-      <w:proofErr w:type="spellStart"/>
-      <w:r>
-        <w:rPr>
-          <w:rFonts w:ascii="Bahnschrift Light" w:eastAsia="Bahnschrift Light" w:hAnsi="Bahnschrift Light" w:cs="Bahnschrift Light"/>
-          <w:b/>
-          <w:bCs/>
-          <w:color w:val="000000" w:themeColor="text1"/>
-          <w:sz w:val="24"/>
-          <w:szCs w:val="24"/>
-        </w:rPr>
-        <w:t>ipt_nomeUsuario</w:t>
-      </w:r>
-      <w:proofErr w:type="spellEnd"/>
-    </w:p>
-    <w:p>
-      <w:pPr>
-        <w:spacing w:line="360" w:lineRule="auto"/>
-        <w:ind w:firstLine="708"/>
-        <w:rPr>
-          <w:rFonts w:ascii="Arial" w:eastAsia="Arial" w:hAnsi="Arial" w:cs="Arial"/>
-          <w:sz w:val="24"/>
-          <w:szCs w:val="24"/>
-        </w:rPr>
-      </w:pPr>
-    </w:p>
-    <w:p>
-      <w:pPr>
-        <w:spacing w:line="360" w:lineRule="auto"/>
-        <w:ind w:left="720"/>
-        <w:rPr>
-          <w:rFonts w:ascii="Bahnschrift SemiBold" w:hAnsi="Bahnschrift SemiBold"/>
-          <w:sz w:val="24"/>
-          <w:szCs w:val="24"/>
-        </w:rPr>
-      </w:pPr>
-      <w:r>
-        <w:rPr>
-          <w:rFonts w:ascii="Bahnschrift SemiBold" w:hAnsi="Bahnschrift SemiBold"/>
-          <w:sz w:val="24"/>
-          <w:szCs w:val="24"/>
-        </w:rPr>
-        <w:t>Dicionário de dados:</w:t>
-      </w:r>
-      <w:r>
-        <w:rPr>
-          <w:rFonts w:ascii="Bahnschrift SemiBold" w:hAnsi="Bahnschrift SemiBold"/>
-          <w:sz w:val="24"/>
-          <w:szCs w:val="24"/>
-        </w:rPr>
-        <w:t xml:space="preserve"> </w:t>
-      </w:r>
-    </w:p>
-    <w:p>
-      <w:pPr>
-        <w:spacing w:line="360" w:lineRule="auto"/>
-        <w:ind w:firstLine="708"/>
-        <w:rPr>
-          <w:rFonts w:ascii="Bahnschrift Light" w:eastAsia="Bahnschrift Light" w:hAnsi="Bahnschrift Light" w:cs="Bahnschrift Light"/>
-          <w:sz w:val="24"/>
-          <w:szCs w:val="24"/>
-        </w:rPr>
-      </w:pPr>
-    </w:p>
-    <w:p>
-      <w:pPr>
-        <w:ind w:firstLine="708"/>
-        <w:rPr>
-          <w:rFonts w:ascii="Bahnschrift Light" w:hAnsi="Bahnschrift Light"/>
-          <w:sz w:val="24"/>
-          <w:szCs w:val="24"/>
-        </w:rPr>
-      </w:pPr>
-    </w:p>
-    <w:p>
-      <w:pPr>
-        <w:ind w:firstLine="708"/>
-        <w:rPr>
-          <w:rFonts w:ascii="Bahnschrift Light" w:hAnsi="Bahnschrift Light"/>
-          <w:sz w:val="24"/>
-          <w:szCs w:val="24"/>
-        </w:rPr>
-      </w:pPr>
-    </w:p>
-    <w:p>
-      <w:pPr>
-        <w:ind w:firstLine="708"/>
-        <w:rPr>
-          <w:rFonts w:ascii="Bahnschrift Light" w:hAnsi="Bahnschrift Light"/>
-          <w:sz w:val="24"/>
-          <w:szCs w:val="24"/>
-        </w:rPr>
-      </w:pPr>
-    </w:p>
-    <w:p>
-      <w:pPr>
-        <w:ind w:firstLine="708"/>
-        <w:rPr>
-          <w:rFonts w:ascii="Bahnschrift Light" w:hAnsi="Bahnschrift Light"/>
-          <w:sz w:val="24"/>
-          <w:szCs w:val="24"/>
-        </w:rPr>
-      </w:pPr>
-    </w:p>
-    <w:p>
-      <w:pPr>
-        <w:ind w:firstLine="708"/>
-        <w:rPr>
-          <w:rFonts w:ascii="Bahnschrift Light" w:hAnsi="Bahnschrift Light"/>
-          <w:sz w:val="24"/>
-          <w:szCs w:val="24"/>
-        </w:rPr>
-      </w:pPr>
-    </w:p>
-    <w:p>
-      <w:pPr>
-        <w:ind w:firstLine="708"/>
-        <w:rPr>
-          <w:rFonts w:ascii="Bahnschrift Light" w:hAnsi="Bahnschrift Light"/>
-          <w:sz w:val="24"/>
-          <w:szCs w:val="24"/>
-        </w:rPr>
-      </w:pPr>
-    </w:p>
-    <w:p>
-      <w:pPr>
-        <w:ind w:firstLine="708"/>
-        <w:rPr>
-          <w:rFonts w:ascii="Bahnschrift Light" w:hAnsi="Bahnschrift Light"/>
-          <w:sz w:val="24"/>
-          <w:szCs w:val="24"/>
-        </w:rPr>
-      </w:pPr>
-    </w:p>
-    <w:p>
-      <w:pPr>
-        <w:ind w:firstLine="708"/>
-        <w:rPr>
-          <w:rFonts w:ascii="Bahnschrift Light" w:hAnsi="Bahnschrift Light"/>
-          <w:sz w:val="24"/>
-          <w:szCs w:val="24"/>
-        </w:rPr>
-      </w:pPr>
-    </w:p>
-    <w:p>
-      <w:pPr>
-        <w:ind w:firstLine="708"/>
-        <w:rPr>
-          <w:rFonts w:ascii="Bahnschrift Light" w:hAnsi="Bahnschrift Light"/>
-          <w:sz w:val="24"/>
-          <w:szCs w:val="24"/>
-        </w:rPr>
-      </w:pPr>
-    </w:p>
-    <w:p>
-      <w:pPr>
-        <w:ind w:firstLine="708"/>
         <w:rPr>
           <w:rFonts w:ascii="Bahnschrift Light" w:hAnsi="Bahnschrift Light"/>
           <w:sz w:val="24"/>
@@ -6358,6 +6422,7 @@
         <w:docPartUnique/>
       </w:docPartObj>
     </w:sdtPr>
+    <w:sdtEndPr/>
     <w:sdtContent>
       <w:p>
         <w:pPr>
@@ -7481,6 +7546,95 @@
     </w:lvl>
   </w:abstractNum>
   <w:abstractNum w:abstractNumId="8" w15:restartNumberingAfterBreak="0">
+    <w:nsid w:val="2E8A19AE"/>
+    <w:multiLevelType w:val="hybridMultilevel"/>
+    <w:tmpl w:val="EF7873FE"/>
+    <w:lvl w:ilvl="0" w:tplc="899CD0C0">
+      <w:start w:val="1"/>
+      <w:numFmt w:val="upperRoman"/>
+      <w:lvlText w:val="%1."/>
+      <w:lvlJc w:val="left"/>
+      <w:pPr>
+        <w:ind w:left="1068" w:hanging="360"/>
+      </w:pPr>
+      <w:rPr>
+        <w:rFonts w:hint="default"/>
+      </w:rPr>
+    </w:lvl>
+    <w:lvl w:ilvl="1" w:tplc="04160019" w:tentative="1">
+      <w:start w:val="1"/>
+      <w:numFmt w:val="lowerLetter"/>
+      <w:lvlText w:val="%2."/>
+      <w:lvlJc w:val="left"/>
+      <w:pPr>
+        <w:ind w:left="1440" w:hanging="360"/>
+      </w:pPr>
+    </w:lvl>
+    <w:lvl w:ilvl="2" w:tplc="0416001B" w:tentative="1">
+      <w:start w:val="1"/>
+      <w:numFmt w:val="lowerRoman"/>
+      <w:lvlText w:val="%3."/>
+      <w:lvlJc w:val="right"/>
+      <w:pPr>
+        <w:ind w:left="2160" w:hanging="180"/>
+      </w:pPr>
+    </w:lvl>
+    <w:lvl w:ilvl="3" w:tplc="0416000F" w:tentative="1">
+      <w:start w:val="1"/>
+      <w:numFmt w:val="decimal"/>
+      <w:lvlText w:val="%4."/>
+      <w:lvlJc w:val="left"/>
+      <w:pPr>
+        <w:ind w:left="2880" w:hanging="360"/>
+      </w:pPr>
+    </w:lvl>
+    <w:lvl w:ilvl="4" w:tplc="04160019" w:tentative="1">
+      <w:start w:val="1"/>
+      <w:numFmt w:val="lowerLetter"/>
+      <w:lvlText w:val="%5."/>
+      <w:lvlJc w:val="left"/>
+      <w:pPr>
+        <w:ind w:left="3600" w:hanging="360"/>
+      </w:pPr>
+    </w:lvl>
+    <w:lvl w:ilvl="5" w:tplc="0416001B" w:tentative="1">
+      <w:start w:val="1"/>
+      <w:numFmt w:val="lowerRoman"/>
+      <w:lvlText w:val="%6."/>
+      <w:lvlJc w:val="right"/>
+      <w:pPr>
+        <w:ind w:left="4320" w:hanging="180"/>
+      </w:pPr>
+    </w:lvl>
+    <w:lvl w:ilvl="6" w:tplc="0416000F" w:tentative="1">
+      <w:start w:val="1"/>
+      <w:numFmt w:val="decimal"/>
+      <w:lvlText w:val="%7."/>
+      <w:lvlJc w:val="left"/>
+      <w:pPr>
+        <w:ind w:left="5040" w:hanging="360"/>
+      </w:pPr>
+    </w:lvl>
+    <w:lvl w:ilvl="7" w:tplc="04160019" w:tentative="1">
+      <w:start w:val="1"/>
+      <w:numFmt w:val="lowerLetter"/>
+      <w:lvlText w:val="%8."/>
+      <w:lvlJc w:val="left"/>
+      <w:pPr>
+        <w:ind w:left="5760" w:hanging="360"/>
+      </w:pPr>
+    </w:lvl>
+    <w:lvl w:ilvl="8" w:tplc="0416001B" w:tentative="1">
+      <w:start w:val="1"/>
+      <w:numFmt w:val="lowerRoman"/>
+      <w:lvlText w:val="%9."/>
+      <w:lvlJc w:val="right"/>
+      <w:pPr>
+        <w:ind w:left="6480" w:hanging="180"/>
+      </w:pPr>
+    </w:lvl>
+  </w:abstractNum>
+  <w:abstractNum w:abstractNumId="9" w15:restartNumberingAfterBreak="0">
     <w:nsid w:val="32B16089"/>
     <w:multiLevelType w:val="hybridMultilevel"/>
     <w:tmpl w:val="7E0C11DA"/>
@@ -7593,7 +7747,7 @@
       </w:rPr>
     </w:lvl>
   </w:abstractNum>
-  <w:abstractNum w:abstractNumId="9" w15:restartNumberingAfterBreak="0">
+  <w:abstractNum w:abstractNumId="10" w15:restartNumberingAfterBreak="0">
     <w:nsid w:val="4524468F"/>
     <w:multiLevelType w:val="multilevel"/>
     <w:tmpl w:val="A9BCFB58"/>
@@ -7713,7 +7867,7 @@
       </w:rPr>
     </w:lvl>
   </w:abstractNum>
-  <w:abstractNum w:abstractNumId="10" w15:restartNumberingAfterBreak="0">
+  <w:abstractNum w:abstractNumId="11" w15:restartNumberingAfterBreak="0">
     <w:nsid w:val="5168496D"/>
     <w:multiLevelType w:val="hybridMultilevel"/>
     <w:tmpl w:val="18408E78"/>
@@ -7826,7 +7980,7 @@
       </w:rPr>
     </w:lvl>
   </w:abstractNum>
-  <w:abstractNum w:abstractNumId="11" w15:restartNumberingAfterBreak="0">
+  <w:abstractNum w:abstractNumId="12" w15:restartNumberingAfterBreak="0">
     <w:nsid w:val="519B5B21"/>
     <w:multiLevelType w:val="multilevel"/>
     <w:tmpl w:val="4B80DD50"/>
@@ -7947,7 +8101,7 @@
       </w:rPr>
     </w:lvl>
   </w:abstractNum>
-  <w:abstractNum w:abstractNumId="12" w15:restartNumberingAfterBreak="0">
+  <w:abstractNum w:abstractNumId="13" w15:restartNumberingAfterBreak="0">
     <w:nsid w:val="519D49C0"/>
     <w:multiLevelType w:val="multilevel"/>
     <w:tmpl w:val="08AC0CBA"/>
@@ -8067,7 +8221,7 @@
       </w:rPr>
     </w:lvl>
   </w:abstractNum>
-  <w:abstractNum w:abstractNumId="13" w15:restartNumberingAfterBreak="0">
+  <w:abstractNum w:abstractNumId="14" w15:restartNumberingAfterBreak="0">
     <w:nsid w:val="54976AAA"/>
     <w:multiLevelType w:val="hybridMultilevel"/>
     <w:tmpl w:val="AB3CD2CC"/>
@@ -8180,7 +8334,7 @@
       </w:rPr>
     </w:lvl>
   </w:abstractNum>
-  <w:abstractNum w:abstractNumId="14" w15:restartNumberingAfterBreak="0">
+  <w:abstractNum w:abstractNumId="15" w15:restartNumberingAfterBreak="0">
     <w:nsid w:val="5E769508"/>
     <w:multiLevelType w:val="hybridMultilevel"/>
     <w:tmpl w:val="023C0C7A"/>
@@ -8293,7 +8447,7 @@
       </w:rPr>
     </w:lvl>
   </w:abstractNum>
-  <w:abstractNum w:abstractNumId="15" w15:restartNumberingAfterBreak="0">
+  <w:abstractNum w:abstractNumId="16" w15:restartNumberingAfterBreak="0">
     <w:nsid w:val="62367A87"/>
     <w:multiLevelType w:val="multilevel"/>
     <w:tmpl w:val="978A10BA"/>
@@ -8414,7 +8568,7 @@
       </w:rPr>
     </w:lvl>
   </w:abstractNum>
-  <w:abstractNum w:abstractNumId="16" w15:restartNumberingAfterBreak="0">
+  <w:abstractNum w:abstractNumId="17" w15:restartNumberingAfterBreak="0">
     <w:nsid w:val="634524EE"/>
     <w:multiLevelType w:val="hybridMultilevel"/>
     <w:tmpl w:val="81A29DCC"/>
@@ -8527,7 +8681,7 @@
       </w:rPr>
     </w:lvl>
   </w:abstractNum>
-  <w:abstractNum w:abstractNumId="17" w15:restartNumberingAfterBreak="0">
+  <w:abstractNum w:abstractNumId="18" w15:restartNumberingAfterBreak="0">
     <w:nsid w:val="64126261"/>
     <w:multiLevelType w:val="multilevel"/>
     <w:tmpl w:val="C32E5658"/>
@@ -8643,7 +8797,7 @@
       </w:pPr>
     </w:lvl>
   </w:abstractNum>
-  <w:abstractNum w:abstractNumId="18" w15:restartNumberingAfterBreak="0">
+  <w:abstractNum w:abstractNumId="19" w15:restartNumberingAfterBreak="0">
     <w:nsid w:val="64AC7604"/>
     <w:multiLevelType w:val="hybridMultilevel"/>
     <w:tmpl w:val="AB72AA7C"/>
@@ -8756,7 +8910,7 @@
       </w:rPr>
     </w:lvl>
   </w:abstractNum>
-  <w:abstractNum w:abstractNumId="19" w15:restartNumberingAfterBreak="0">
+  <w:abstractNum w:abstractNumId="20" w15:restartNumberingAfterBreak="0">
     <w:nsid w:val="65AA673E"/>
     <w:multiLevelType w:val="hybridMultilevel"/>
     <w:tmpl w:val="901CFC86"/>
@@ -8869,7 +9023,7 @@
       </w:rPr>
     </w:lvl>
   </w:abstractNum>
-  <w:abstractNum w:abstractNumId="20" w15:restartNumberingAfterBreak="0">
+  <w:abstractNum w:abstractNumId="21" w15:restartNumberingAfterBreak="0">
     <w:nsid w:val="686A1672"/>
     <w:multiLevelType w:val="hybridMultilevel"/>
     <w:tmpl w:val="25FCA062"/>
@@ -8982,7 +9136,7 @@
       </w:rPr>
     </w:lvl>
   </w:abstractNum>
-  <w:abstractNum w:abstractNumId="21" w15:restartNumberingAfterBreak="0">
+  <w:abstractNum w:abstractNumId="22" w15:restartNumberingAfterBreak="0">
     <w:nsid w:val="74467F09"/>
     <w:multiLevelType w:val="hybridMultilevel"/>
     <w:tmpl w:val="A2D8D752"/>
@@ -9095,7 +9249,7 @@
       </w:rPr>
     </w:lvl>
   </w:abstractNum>
-  <w:abstractNum w:abstractNumId="22" w15:restartNumberingAfterBreak="0">
+  <w:abstractNum w:abstractNumId="23" w15:restartNumberingAfterBreak="0">
     <w:nsid w:val="792C4CCC"/>
     <w:multiLevelType w:val="multilevel"/>
     <w:tmpl w:val="4B80DD50"/>
@@ -9216,7 +9370,7 @@
       </w:rPr>
     </w:lvl>
   </w:abstractNum>
-  <w:abstractNum w:abstractNumId="23" w15:restartNumberingAfterBreak="0">
+  <w:abstractNum w:abstractNumId="24" w15:restartNumberingAfterBreak="0">
     <w:nsid w:val="7CC26034"/>
     <w:multiLevelType w:val="hybridMultilevel"/>
     <w:tmpl w:val="CEEE37B2"/>
@@ -9330,76 +9484,79 @@
     </w:lvl>
   </w:abstractNum>
   <w:num w:numId="1" w16cid:durableId="486946817">
-    <w:abstractNumId w:val="19"/>
+    <w:abstractNumId w:val="20"/>
   </w:num>
   <w:num w:numId="2" w16cid:durableId="1832671519">
-    <w:abstractNumId w:val="14"/>
+    <w:abstractNumId w:val="15"/>
   </w:num>
   <w:num w:numId="3" w16cid:durableId="1971786046">
     <w:abstractNumId w:val="5"/>
   </w:num>
   <w:num w:numId="4" w16cid:durableId="1269312154">
-    <w:abstractNumId w:val="20"/>
+    <w:abstractNumId w:val="21"/>
   </w:num>
   <w:num w:numId="5" w16cid:durableId="204879686">
     <w:abstractNumId w:val="6"/>
   </w:num>
   <w:num w:numId="6" w16cid:durableId="1899854525">
-    <w:abstractNumId w:val="12"/>
+    <w:abstractNumId w:val="13"/>
   </w:num>
   <w:num w:numId="7" w16cid:durableId="2069718498">
     <w:abstractNumId w:val="2"/>
   </w:num>
   <w:num w:numId="8" w16cid:durableId="2005552682">
-    <w:abstractNumId w:val="17"/>
+    <w:abstractNumId w:val="18"/>
   </w:num>
   <w:num w:numId="9" w16cid:durableId="1875535446">
-    <w:abstractNumId w:val="15"/>
+    <w:abstractNumId w:val="16"/>
   </w:num>
   <w:num w:numId="10" w16cid:durableId="351034749">
-    <w:abstractNumId w:val="9"/>
+    <w:abstractNumId w:val="10"/>
   </w:num>
   <w:num w:numId="11" w16cid:durableId="1156385839">
-    <w:abstractNumId w:val="11"/>
+    <w:abstractNumId w:val="12"/>
   </w:num>
   <w:num w:numId="12" w16cid:durableId="14580408">
     <w:abstractNumId w:val="4"/>
   </w:num>
   <w:num w:numId="13" w16cid:durableId="1169439400">
-    <w:abstractNumId w:val="22"/>
+    <w:abstractNumId w:val="23"/>
   </w:num>
   <w:num w:numId="14" w16cid:durableId="1081953705">
     <w:abstractNumId w:val="1"/>
   </w:num>
   <w:num w:numId="15" w16cid:durableId="476920056">
-    <w:abstractNumId w:val="8"/>
+    <w:abstractNumId w:val="9"/>
   </w:num>
   <w:num w:numId="16" w16cid:durableId="2067680766">
     <w:abstractNumId w:val="0"/>
   </w:num>
   <w:num w:numId="17" w16cid:durableId="1476218723">
-    <w:abstractNumId w:val="10"/>
+    <w:abstractNumId w:val="11"/>
   </w:num>
   <w:num w:numId="18" w16cid:durableId="1502618474">
-    <w:abstractNumId w:val="18"/>
+    <w:abstractNumId w:val="19"/>
   </w:num>
   <w:num w:numId="19" w16cid:durableId="994993091">
     <w:abstractNumId w:val="3"/>
   </w:num>
   <w:num w:numId="20" w16cid:durableId="967129170">
-    <w:abstractNumId w:val="13"/>
+    <w:abstractNumId w:val="14"/>
   </w:num>
   <w:num w:numId="21" w16cid:durableId="2105219692">
-    <w:abstractNumId w:val="23"/>
+    <w:abstractNumId w:val="24"/>
   </w:num>
   <w:num w:numId="22" w16cid:durableId="1688746837">
-    <w:abstractNumId w:val="21"/>
+    <w:abstractNumId w:val="22"/>
   </w:num>
   <w:num w:numId="23" w16cid:durableId="160967423">
     <w:abstractNumId w:val="7"/>
   </w:num>
   <w:num w:numId="24" w16cid:durableId="1736048644">
-    <w:abstractNumId w:val="16"/>
+    <w:abstractNumId w:val="17"/>
+  </w:num>
+  <w:num w:numId="25" w16cid:durableId="1719737686">
+    <w:abstractNumId w:val="8"/>
   </w:num>
   <w:numIdMacAtCleanup w:val="18"/>
 </w:numbering>
@@ -10563,11 +10720,12 @@
 </file>
 
 <file path=customXml/item1.xml><?xml version="1.0" encoding="utf-8"?>
-<p:properties xmlns:p="http://schemas.microsoft.com/office/2006/metadata/properties" xmlns:xsi="http://www.w3.org/2001/XMLSchema-instance" xmlns:pc="http://schemas.microsoft.com/office/infopath/2007/PartnerControls">
-  <documentManagement>
-    <_activity xmlns="d029c515-0698-44b3-a257-13b9aeaa6222" xsi:nil="true"/>
-  </documentManagement>
-</p:properties>
+<?mso-contentType ?>
+<FormTemplates xmlns="http://schemas.microsoft.com/sharepoint/v3/contenttype/forms">
+  <Display>DocumentLibraryForm</Display>
+  <Edit>DocumentLibraryForm</Edit>
+  <New>DocumentLibraryForm</New>
+</FormTemplates>
 </file>
 
 <file path=customXml/item2.xml><?xml version="1.0" encoding="utf-8"?>
@@ -10753,20 +10911,17 @@
 </file>
 
 <file path=customXml/item3.xml><?xml version="1.0" encoding="utf-8"?>
-<?mso-contentType ?>
-<FormTemplates xmlns="http://schemas.microsoft.com/sharepoint/v3/contenttype/forms">
-  <Display>DocumentLibraryForm</Display>
-  <Edit>DocumentLibraryForm</Edit>
-  <New>DocumentLibraryForm</New>
-</FormTemplates>
+<p:properties xmlns:p="http://schemas.microsoft.com/office/2006/metadata/properties" xmlns:xsi="http://www.w3.org/2001/XMLSchema-instance" xmlns:pc="http://schemas.microsoft.com/office/infopath/2007/PartnerControls">
+  <documentManagement>
+    <_activity xmlns="d029c515-0698-44b3-a257-13b9aeaa6222" xsi:nil="true"/>
+  </documentManagement>
+</p:properties>
 </file>
 
 <file path=customXml/itemProps1.xml><?xml version="1.0" encoding="utf-8"?>
-<ds:datastoreItem xmlns:ds="http://schemas.openxmlformats.org/officeDocument/2006/customXml" ds:itemID="{AEBDBD1A-0D66-40FB-ADE4-6AFBF91C585B}">
+<ds:datastoreItem xmlns:ds="http://schemas.openxmlformats.org/officeDocument/2006/customXml" ds:itemID="{50210B54-4458-42D2-9711-F88876C00367}">
   <ds:schemaRefs>
-    <ds:schemaRef ds:uri="http://schemas.microsoft.com/office/2006/metadata/properties"/>
-    <ds:schemaRef ds:uri="http://schemas.microsoft.com/office/infopath/2007/PartnerControls"/>
-    <ds:schemaRef ds:uri="d029c515-0698-44b3-a257-13b9aeaa6222"/>
+    <ds:schemaRef ds:uri="http://schemas.microsoft.com/sharepoint/v3/contenttype/forms"/>
   </ds:schemaRefs>
 </ds:datastoreItem>
 </file>
@@ -10790,9 +10945,11 @@
 </file>
 
 <file path=customXml/itemProps3.xml><?xml version="1.0" encoding="utf-8"?>
-<ds:datastoreItem xmlns:ds="http://schemas.openxmlformats.org/officeDocument/2006/customXml" ds:itemID="{50210B54-4458-42D2-9711-F88876C00367}">
+<ds:datastoreItem xmlns:ds="http://schemas.openxmlformats.org/officeDocument/2006/customXml" ds:itemID="{AEBDBD1A-0D66-40FB-ADE4-6AFBF91C585B}">
   <ds:schemaRefs>
-    <ds:schemaRef ds:uri="http://schemas.microsoft.com/sharepoint/v3/contenttype/forms"/>
+    <ds:schemaRef ds:uri="http://schemas.microsoft.com/office/2006/metadata/properties"/>
+    <ds:schemaRef ds:uri="http://schemas.microsoft.com/office/infopath/2007/PartnerControls"/>
+    <ds:schemaRef ds:uri="d029c515-0698-44b3-a257-13b9aeaa6222"/>
   </ds:schemaRefs>
 </ds:datastoreItem>
 </file>
</xml_diff>